<commit_message>
Add term project information systems report for Stas
</commit_message>
<xml_diff>
--- a/5_semestr/Term project information systems reports/Петраков.docx
+++ b/5_semestr/Term project information systems reports/Петраков.docx
@@ -201,6 +201,7 @@
               <w:jc w:val="center"/>
               <w:rPr>
                 <w:b/>
+                <w:lang w:val="ru-RU"/>
               </w:rPr>
             </w:pPr>
             <w:r>
@@ -213,6 +214,7 @@
             <w:r>
               <w:rPr>
                 <w:b/>
+                <w:lang w:val="ru-RU"/>
               </w:rPr>
               <w:t>Н.Э. Баумана)</w:t>
             </w:r>
@@ -230,6 +232,7 @@
           <w:b/>
           <w:sz w:val="10"/>
           <w:szCs w:val="10"/>
+          <w:lang w:val="ru-RU"/>
         </w:rPr>
       </w:pPr>
     </w:p>
@@ -239,6 +242,7 @@
           <w:b/>
           <w:sz w:val="36"/>
           <w:szCs w:val="36"/>
+          <w:lang w:val="ru-RU"/>
         </w:rPr>
       </w:pPr>
     </w:p>
@@ -3184,12 +3188,14 @@
         <w:rPr>
           <w:sz w:val="40"/>
           <w:szCs w:val="40"/>
+          <w:lang w:val="ru-RU"/>
         </w:rPr>
       </w:pPr>
       <w:r>
         <w:rPr>
           <w:sz w:val="40"/>
           <w:szCs w:val="40"/>
+          <w:lang w:val="ru-RU"/>
         </w:rPr>
         <w:lastRenderedPageBreak/>
         <w:t>Оглавление</w:t>
@@ -3257,7 +3263,7 @@
             </w:rPr>
             <w:fldChar w:fldCharType="separate"/>
           </w:r>
-          <w:hyperlink w:anchor="_Toc89018114" w:history="1">
+          <w:hyperlink w:anchor="_Toc89977729" w:history="1">
             <w:r>
               <w:rPr>
                 <w:rStyle w:val="a4"/>
@@ -3280,7 +3286,7 @@
               <w:rPr>
                 <w:webHidden/>
               </w:rPr>
-              <w:instrText xml:space="preserve"> PAGEREF _Toc89018114 \h </w:instrText>
+              <w:instrText xml:space="preserve"> PAGEREF _Toc89977729 \h </w:instrText>
             </w:r>
             <w:r>
               <w:rPr>
@@ -3314,7 +3320,7 @@
               <w:rFonts w:asciiTheme="minorHAnsi" w:hAnsiTheme="minorHAnsi" w:cstheme="minorBidi"/>
             </w:rPr>
           </w:pPr>
-          <w:hyperlink w:anchor="_Toc89018115" w:history="1">
+          <w:hyperlink w:anchor="_Toc89977730" w:history="1">
             <w:r>
               <w:rPr>
                 <w:rStyle w:val="a4"/>
@@ -3337,7 +3343,7 @@
               <w:rPr>
                 <w:webHidden/>
               </w:rPr>
-              <w:instrText xml:space="preserve"> PAGEREF _Toc89018115 \h </w:instrText>
+              <w:instrText xml:space="preserve"> PAGEREF _Toc89977730 \h </w:instrText>
             </w:r>
             <w:r>
               <w:rPr>
@@ -3371,7 +3377,7 @@
               <w:rFonts w:asciiTheme="minorHAnsi" w:hAnsiTheme="minorHAnsi" w:cstheme="minorBidi"/>
             </w:rPr>
           </w:pPr>
-          <w:hyperlink w:anchor="_Toc89018116" w:history="1">
+          <w:hyperlink w:anchor="_Toc89977731" w:history="1">
             <w:r>
               <w:rPr>
                 <w:rStyle w:val="a4"/>
@@ -3394,7 +3400,7 @@
               <w:rPr>
                 <w:webHidden/>
               </w:rPr>
-              <w:instrText xml:space="preserve"> PAGEREF _Toc89018116 \h </w:instrText>
+              <w:instrText xml:space="preserve"> PAGEREF _Toc89977731 \h </w:instrText>
             </w:r>
             <w:r>
               <w:rPr>
@@ -3428,7 +3434,7 @@
               <w:rFonts w:asciiTheme="minorHAnsi" w:hAnsiTheme="minorHAnsi" w:cstheme="minorBidi"/>
             </w:rPr>
           </w:pPr>
-          <w:hyperlink w:anchor="_Toc89018117" w:history="1">
+          <w:hyperlink w:anchor="_Toc89977732" w:history="1">
             <w:r>
               <w:rPr>
                 <w:rStyle w:val="a4"/>
@@ -3451,7 +3457,7 @@
               <w:rPr>
                 <w:webHidden/>
               </w:rPr>
-              <w:instrText xml:space="preserve"> PAGEREF _Toc89018117 \h </w:instrText>
+              <w:instrText xml:space="preserve"> PAGEREF _Toc89977732 \h </w:instrText>
             </w:r>
             <w:r>
               <w:rPr>
@@ -3485,7 +3491,7 @@
               <w:rFonts w:asciiTheme="minorHAnsi" w:hAnsiTheme="minorHAnsi" w:cstheme="minorBidi"/>
             </w:rPr>
           </w:pPr>
-          <w:hyperlink w:anchor="_Toc89018118" w:history="1">
+          <w:hyperlink w:anchor="_Toc89977733" w:history="1">
             <w:r>
               <w:rPr>
                 <w:rStyle w:val="a4"/>
@@ -3508,7 +3514,7 @@
               <w:rPr>
                 <w:webHidden/>
               </w:rPr>
-              <w:instrText xml:space="preserve"> PAGEREF _Toc89018118 \h </w:instrText>
+              <w:instrText xml:space="preserve"> PAGEREF _Toc89977733 \h </w:instrText>
             </w:r>
             <w:r>
               <w:rPr>
@@ -3542,12 +3548,12 @@
               <w:rFonts w:asciiTheme="minorHAnsi" w:hAnsiTheme="minorHAnsi" w:cstheme="minorBidi"/>
             </w:rPr>
           </w:pPr>
-          <w:hyperlink w:anchor="_Toc89018119" w:history="1">
+          <w:hyperlink w:anchor="_Toc89977734" w:history="1">
             <w:r>
               <w:rPr>
                 <w:rStyle w:val="a4"/>
               </w:rPr>
-              <w:t>Вариант использования Работа с таблицей</w:t>
+              <w:t>Вариант использования Редактирование таблицы заказчиков и пользователей</w:t>
             </w:r>
             <w:r>
               <w:rPr>
@@ -3565,64 +3571,7 @@
               <w:rPr>
                 <w:webHidden/>
               </w:rPr>
-              <w:instrText xml:space="preserve"> PAGEREF _Toc89018119 \h </w:instrText>
-            </w:r>
-            <w:r>
-              <w:rPr>
-                <w:webHidden/>
-              </w:rPr>
-            </w:r>
-            <w:r>
-              <w:rPr>
-                <w:webHidden/>
-              </w:rPr>
-              <w:fldChar w:fldCharType="separate"/>
-            </w:r>
-            <w:r>
-              <w:rPr>
-                <w:webHidden/>
-              </w:rPr>
-              <w:t>8</w:t>
-            </w:r>
-            <w:r>
-              <w:rPr>
-                <w:webHidden/>
-              </w:rPr>
-              <w:fldChar w:fldCharType="end"/>
-            </w:r>
-          </w:hyperlink>
-        </w:p>
-        <w:p>
-          <w:pPr>
-            <w:pStyle w:val="11"/>
-            <w:rPr>
-              <w:rFonts w:asciiTheme="minorHAnsi" w:hAnsiTheme="minorHAnsi" w:cstheme="minorBidi"/>
-            </w:rPr>
-          </w:pPr>
-          <w:hyperlink w:anchor="_Toc89018120" w:history="1">
-            <w:r>
-              <w:rPr>
-                <w:rStyle w:val="a4"/>
-              </w:rPr>
-              <w:t>Вариант использования Авторизация</w:t>
-            </w:r>
-            <w:r>
-              <w:rPr>
-                <w:webHidden/>
-              </w:rPr>
-              <w:tab/>
-            </w:r>
-            <w:r>
-              <w:rPr>
-                <w:webHidden/>
-              </w:rPr>
-              <w:fldChar w:fldCharType="begin"/>
-            </w:r>
-            <w:r>
-              <w:rPr>
-                <w:webHidden/>
-              </w:rPr>
-              <w:instrText xml:space="preserve"> PAGEREF _Toc89018120 \h </w:instrText>
+              <w:instrText xml:space="preserve"> PAGEREF _Toc89977734 \h </w:instrText>
             </w:r>
             <w:r>
               <w:rPr>
@@ -3656,12 +3605,12 @@
               <w:rFonts w:asciiTheme="minorHAnsi" w:hAnsiTheme="minorHAnsi" w:cstheme="minorBidi"/>
             </w:rPr>
           </w:pPr>
-          <w:hyperlink w:anchor="_Toc89018121" w:history="1">
+          <w:hyperlink w:anchor="_Toc89977735" w:history="1">
             <w:r>
               <w:rPr>
                 <w:rStyle w:val="a4"/>
               </w:rPr>
-              <w:t>Вариант использования Основной бизнес процесс</w:t>
+              <w:t>Вариант использования Авторизация</w:t>
             </w:r>
             <w:r>
               <w:rPr>
@@ -3679,7 +3628,7 @@
               <w:rPr>
                 <w:webHidden/>
               </w:rPr>
-              <w:instrText xml:space="preserve"> PAGEREF _Toc89018121 \h </w:instrText>
+              <w:instrText xml:space="preserve"> PAGEREF _Toc89977735 \h </w:instrText>
             </w:r>
             <w:r>
               <w:rPr>
@@ -3696,7 +3645,7 @@
               <w:rPr>
                 <w:webHidden/>
               </w:rPr>
-              <w:t>10</w:t>
+              <w:t>12</w:t>
             </w:r>
             <w:r>
               <w:rPr>
@@ -3713,7 +3662,64 @@
               <w:rFonts w:asciiTheme="minorHAnsi" w:hAnsiTheme="minorHAnsi" w:cstheme="minorBidi"/>
             </w:rPr>
           </w:pPr>
-          <w:hyperlink w:anchor="_Toc89018122" w:history="1">
+          <w:hyperlink w:anchor="_Toc89977736" w:history="1">
+            <w:r>
+              <w:rPr>
+                <w:rStyle w:val="a4"/>
+              </w:rPr>
+              <w:t>Вариант использования Корзина для резервирования товара</w:t>
+            </w:r>
+            <w:r>
+              <w:rPr>
+                <w:webHidden/>
+              </w:rPr>
+              <w:tab/>
+            </w:r>
+            <w:r>
+              <w:rPr>
+                <w:webHidden/>
+              </w:rPr>
+              <w:fldChar w:fldCharType="begin"/>
+            </w:r>
+            <w:r>
+              <w:rPr>
+                <w:webHidden/>
+              </w:rPr>
+              <w:instrText xml:space="preserve"> PAGEREF _Toc89977736 \h </w:instrText>
+            </w:r>
+            <w:r>
+              <w:rPr>
+                <w:webHidden/>
+              </w:rPr>
+            </w:r>
+            <w:r>
+              <w:rPr>
+                <w:webHidden/>
+              </w:rPr>
+              <w:fldChar w:fldCharType="separate"/>
+            </w:r>
+            <w:r>
+              <w:rPr>
+                <w:webHidden/>
+              </w:rPr>
+              <w:t>12</w:t>
+            </w:r>
+            <w:r>
+              <w:rPr>
+                <w:webHidden/>
+              </w:rPr>
+              <w:fldChar w:fldCharType="end"/>
+            </w:r>
+          </w:hyperlink>
+        </w:p>
+        <w:p>
+          <w:pPr>
+            <w:pStyle w:val="11"/>
+            <w:rPr>
+              <w:rFonts w:asciiTheme="minorHAnsi" w:hAnsiTheme="minorHAnsi" w:cstheme="minorBidi"/>
+            </w:rPr>
+          </w:pPr>
+          <w:hyperlink w:anchor="_Toc89977737" w:history="1">
             <w:r>
               <w:rPr>
                 <w:rStyle w:val="a4"/>
@@ -3736,7 +3742,7 @@
               <w:rPr>
                 <w:webHidden/>
               </w:rPr>
-              <w:instrText xml:space="preserve"> PAGEREF _Toc89018122 \h </w:instrText>
+              <w:instrText xml:space="preserve"> PAGEREF _Toc89977737 \h </w:instrText>
             </w:r>
             <w:r>
               <w:rPr>
@@ -3753,7 +3759,7 @@
               <w:rPr>
                 <w:webHidden/>
               </w:rPr>
-              <w:t>11</w:t>
+              <w:t>14</w:t>
             </w:r>
             <w:r>
               <w:rPr>
@@ -3770,7 +3776,7 @@
               <w:rFonts w:asciiTheme="minorHAnsi" w:hAnsiTheme="minorHAnsi" w:cstheme="minorBidi"/>
             </w:rPr>
           </w:pPr>
-          <w:hyperlink w:anchor="_Toc89018123" w:history="1">
+          <w:hyperlink w:anchor="_Toc89977738" w:history="1">
             <w:r>
               <w:rPr>
                 <w:rStyle w:val="a4"/>
@@ -3793,7 +3799,7 @@
               <w:rPr>
                 <w:webHidden/>
               </w:rPr>
-              <w:instrText xml:space="preserve"> PAGEREF _Toc89018123 \h </w:instrText>
+              <w:instrText xml:space="preserve"> PAGEREF _Toc89977738 \h </w:instrText>
             </w:r>
             <w:r>
               <w:rPr>
@@ -3810,7 +3816,7 @@
               <w:rPr>
                 <w:webHidden/>
               </w:rPr>
-              <w:t>11</w:t>
+              <w:t>14</w:t>
             </w:r>
             <w:r>
               <w:rPr>
@@ -3827,7 +3833,7 @@
               <w:rFonts w:asciiTheme="minorHAnsi" w:hAnsiTheme="minorHAnsi" w:cstheme="minorBidi"/>
             </w:rPr>
           </w:pPr>
-          <w:hyperlink w:anchor="_Toc89018124" w:history="1">
+          <w:hyperlink w:anchor="_Toc89977739" w:history="1">
             <w:r>
               <w:rPr>
                 <w:rStyle w:val="a4"/>
@@ -3850,7 +3856,7 @@
               <w:rPr>
                 <w:webHidden/>
               </w:rPr>
-              <w:instrText xml:space="preserve"> PAGEREF _Toc89018124 \h </w:instrText>
+              <w:instrText xml:space="preserve"> PAGEREF _Toc89977739 \h </w:instrText>
             </w:r>
             <w:r>
               <w:rPr>
@@ -3867,7 +3873,7 @@
               <w:rPr>
                 <w:webHidden/>
               </w:rPr>
-              <w:t>11</w:t>
+              <w:t>15</w:t>
             </w:r>
             <w:r>
               <w:rPr>
@@ -3925,7 +3931,7 @@
           <w:lang w:val="ru-RU"/>
         </w:rPr>
       </w:pPr>
-      <w:bookmarkStart w:id="0" w:name="_Toc89018114"/>
+      <w:bookmarkStart w:id="0" w:name="_Toc89977729"/>
       <w:r>
         <w:rPr>
           <w:sz w:val="32"/>
@@ -3939,35 +3945,79 @@
     <w:p>
       <w:pPr>
         <w:pStyle w:val="ac"/>
-      </w:pPr>
-      <w:r>
+        <w:rPr>
+          <w:sz w:val="28"/>
+          <w:szCs w:val="28"/>
+        </w:rPr>
+      </w:pPr>
+      <w:r>
+        <w:rPr>
+          <w:sz w:val="28"/>
+          <w:szCs w:val="28"/>
+        </w:rPr>
         <w:t>И</w:t>
       </w:r>
       <w:r>
+        <w:rPr>
+          <w:sz w:val="28"/>
+          <w:szCs w:val="28"/>
+        </w:rPr>
         <w:t>нформационная система предназначена для работник</w:t>
       </w:r>
       <w:r>
+        <w:rPr>
+          <w:sz w:val="28"/>
+          <w:szCs w:val="28"/>
+        </w:rPr>
         <w:t>а</w:t>
       </w:r>
       <w:r>
+        <w:rPr>
+          <w:sz w:val="28"/>
+          <w:szCs w:val="28"/>
+        </w:rPr>
         <w:t xml:space="preserve"> склада. </w:t>
       </w:r>
       <w:r>
+        <w:rPr>
+          <w:sz w:val="28"/>
+          <w:szCs w:val="28"/>
+        </w:rPr>
         <w:t xml:space="preserve">Осуществляется резервирование товара </w:t>
       </w:r>
       <w:r>
+        <w:rPr>
+          <w:sz w:val="28"/>
+          <w:szCs w:val="28"/>
+        </w:rPr>
         <w:t xml:space="preserve">как </w:t>
       </w:r>
       <w:r>
+        <w:rPr>
+          <w:sz w:val="28"/>
+          <w:szCs w:val="28"/>
+        </w:rPr>
         <w:t>основн</w:t>
       </w:r>
       <w:r>
+        <w:rPr>
+          <w:sz w:val="28"/>
+          <w:szCs w:val="28"/>
+        </w:rPr>
         <w:t>ой</w:t>
       </w:r>
       <w:r>
+        <w:rPr>
+          <w:sz w:val="28"/>
+          <w:szCs w:val="28"/>
+        </w:rPr>
         <w:t xml:space="preserve"> бизнес процесс</w:t>
       </w:r>
       <w:r>
+        <w:rPr>
+          <w:sz w:val="28"/>
+          <w:szCs w:val="28"/>
+        </w:rPr>
         <w:t>.</w:t>
       </w:r>
     </w:p>
@@ -3981,7 +4031,7 @@
           <w:lang w:val="ru-RU"/>
         </w:rPr>
       </w:pPr>
-      <w:bookmarkStart w:id="1" w:name="_Toc89018115"/>
+      <w:bookmarkStart w:id="1" w:name="_Toc89977730"/>
       <w:r>
         <w:rPr>
           <w:sz w:val="32"/>
@@ -4003,376 +4053,10 @@
           <w:lang w:val="ru-RU"/>
         </w:rPr>
         <w:drawing>
-          <wp:inline distT="0" distB="0" distL="0" distR="0" wp14:anchorId="05F678D5" wp14:editId="274150D4">
-            <wp:extent cx="6296660" cy="5814060"/>
-            <wp:effectExtent l="0" t="0" r="8890" b="0"/>
-            <wp:docPr id="5" name="Рисунок 5"/>
-            <wp:cNvGraphicFramePr>
-              <a:graphicFrameLocks xmlns:a="http://schemas.openxmlformats.org/drawingml/2006/main" noChangeAspect="1"/>
-            </wp:cNvGraphicFramePr>
-            <a:graphic xmlns:a="http://schemas.openxmlformats.org/drawingml/2006/main">
-              <a:graphicData uri="http://schemas.openxmlformats.org/drawingml/2006/picture">
-                <pic:pic xmlns:pic="http://schemas.openxmlformats.org/drawingml/2006/picture">
-                  <pic:nvPicPr>
-                    <pic:cNvPr id="1" name=""/>
-                    <pic:cNvPicPr/>
-                  </pic:nvPicPr>
-                  <pic:blipFill>
-                    <a:blip r:embed="rId9"/>
-                    <a:stretch>
-                      <a:fillRect/>
-                    </a:stretch>
-                  </pic:blipFill>
-                  <pic:spPr>
-                    <a:xfrm>
-                      <a:off x="0" y="0"/>
-                      <a:ext cx="6296660" cy="5814060"/>
-                    </a:xfrm>
-                    <a:prstGeom prst="rect">
-                      <a:avLst/>
-                    </a:prstGeom>
-                  </pic:spPr>
-                </pic:pic>
-              </a:graphicData>
-            </a:graphic>
-          </wp:inline>
-        </w:drawing>
-      </w:r>
-    </w:p>
-    <w:p>
-      <w:pPr>
-        <w:pStyle w:val="1"/>
-        <w:spacing w:before="0" w:line="360" w:lineRule="auto"/>
-        <w:jc w:val="center"/>
-        <w:rPr>
-          <w:sz w:val="32"/>
-          <w:lang w:val="ru-RU"/>
-        </w:rPr>
-      </w:pPr>
-      <w:bookmarkStart w:id="2" w:name="_Toc89018116"/>
-      <w:r>
-        <w:rPr>
-          <w:sz w:val="32"/>
-          <w:lang w:val="ru-RU"/>
-        </w:rPr>
-        <w:t xml:space="preserve">Разработка </w:t>
-      </w:r>
-      <w:r>
-        <w:rPr>
-          <w:sz w:val="32"/>
-        </w:rPr>
-        <w:t>UML</w:t>
-      </w:r>
-      <w:r>
-        <w:rPr>
-          <w:sz w:val="32"/>
-          <w:lang w:val="ru-RU"/>
-        </w:rPr>
-        <w:t xml:space="preserve"> диаграммы вариантов использования</w:t>
-      </w:r>
-      <w:bookmarkEnd w:id="2"/>
-    </w:p>
-    <w:p>
-      <w:pPr>
-        <w:pStyle w:val="1"/>
-        <w:spacing w:before="0" w:line="360" w:lineRule="auto"/>
-        <w:jc w:val="center"/>
-        <w:rPr>
-          <w:sz w:val="32"/>
-          <w:lang w:val="ru-RU"/>
-        </w:rPr>
-      </w:pPr>
-      <w:bookmarkStart w:id="3" w:name="_Toc89018117"/>
-      <w:bookmarkStart w:id="4" w:name="_Hlk83575657"/>
-      <w:r>
-        <w:rPr>
-          <w:sz w:val="32"/>
-          <w:lang w:val="ru-RU"/>
-        </w:rPr>
-        <w:t>Вариант использования «Главное меню»</w:t>
-      </w:r>
-      <w:bookmarkEnd w:id="3"/>
-    </w:p>
-    <w:p>
-      <w:pPr>
-        <w:ind w:firstLine="284"/>
-        <w:rPr>
-          <w:sz w:val="28"/>
-          <w:szCs w:val="28"/>
-        </w:rPr>
-      </w:pPr>
-      <w:r>
-        <w:rPr>
-          <w:sz w:val="28"/>
-          <w:szCs w:val="28"/>
-        </w:rPr>
-        <w:t>Сценарий работы главного меню:</w:t>
-      </w:r>
-    </w:p>
-    <w:p>
-      <w:pPr>
-        <w:pStyle w:val="a8"/>
-        <w:numPr>
-          <w:ilvl w:val="0"/>
-          <w:numId w:val="2"/>
-        </w:numPr>
-        <w:spacing w:after="200" w:line="276" w:lineRule="auto"/>
-        <w:ind w:left="0" w:firstLine="284"/>
-        <w:rPr>
-          <w:sz w:val="28"/>
-          <w:szCs w:val="28"/>
-        </w:rPr>
-      </w:pPr>
-      <w:r>
-        <w:rPr>
-          <w:sz w:val="28"/>
-          <w:szCs w:val="28"/>
-        </w:rPr>
-        <w:t>Пользователь запускает сценарий</w:t>
-      </w:r>
-    </w:p>
-    <w:p>
-      <w:pPr>
-        <w:pStyle w:val="a8"/>
-        <w:numPr>
-          <w:ilvl w:val="0"/>
-          <w:numId w:val="2"/>
-        </w:numPr>
-        <w:spacing w:after="200" w:line="276" w:lineRule="auto"/>
-        <w:ind w:left="0" w:firstLine="284"/>
-        <w:rPr>
-          <w:sz w:val="28"/>
-          <w:szCs w:val="28"/>
-        </w:rPr>
-      </w:pPr>
-      <w:r>
-        <w:rPr>
-          <w:sz w:val="28"/>
-          <w:szCs w:val="28"/>
-        </w:rPr>
-        <w:t>Система присылает главное меню</w:t>
-      </w:r>
-    </w:p>
-    <w:p>
-      <w:pPr>
-        <w:pStyle w:val="a8"/>
-        <w:numPr>
-          <w:ilvl w:val="0"/>
-          <w:numId w:val="2"/>
-        </w:numPr>
-        <w:spacing w:after="200" w:line="276" w:lineRule="auto"/>
-        <w:ind w:left="0" w:firstLine="284"/>
-        <w:rPr>
-          <w:sz w:val="28"/>
-          <w:szCs w:val="28"/>
-          <w:lang w:val="ru-RU"/>
-        </w:rPr>
-      </w:pPr>
-      <w:r>
-        <w:rPr>
-          <w:sz w:val="28"/>
-          <w:szCs w:val="28"/>
-          <w:lang w:val="ru-RU"/>
-        </w:rPr>
-        <w:t xml:space="preserve">Пользователь выбирает один из пунктов (вариантов использования) </w:t>
-      </w:r>
-    </w:p>
-    <w:p>
-      <w:pPr>
-        <w:pStyle w:val="a8"/>
-        <w:numPr>
-          <w:ilvl w:val="0"/>
-          <w:numId w:val="2"/>
-        </w:numPr>
-        <w:spacing w:after="200" w:line="276" w:lineRule="auto"/>
-        <w:ind w:left="0" w:firstLine="284"/>
-        <w:rPr>
-          <w:sz w:val="28"/>
-          <w:szCs w:val="28"/>
-          <w:lang w:val="ru-RU"/>
-        </w:rPr>
-      </w:pPr>
-      <w:r>
-        <w:rPr>
-          <w:sz w:val="28"/>
-          <w:szCs w:val="28"/>
-          <w:lang w:val="ru-RU"/>
-        </w:rPr>
-        <w:lastRenderedPageBreak/>
-        <w:t>Система передаёт управление контроллеру соответствующего варианта использования</w:t>
-      </w:r>
-    </w:p>
-    <w:p>
-      <w:pPr>
-        <w:pStyle w:val="a8"/>
-        <w:spacing w:after="200" w:line="276" w:lineRule="auto"/>
-        <w:rPr>
-          <w:sz w:val="28"/>
-          <w:szCs w:val="28"/>
-          <w:lang w:val="ru-RU"/>
-        </w:rPr>
-      </w:pPr>
-      <w:r>
-        <w:rPr>
-          <w:sz w:val="28"/>
-          <w:szCs w:val="28"/>
-          <w:lang w:val="ru-RU"/>
-        </w:rPr>
-        <w:t xml:space="preserve">4а. </w:t>
-      </w:r>
-      <w:r>
-        <w:rPr>
-          <w:sz w:val="28"/>
-          <w:szCs w:val="28"/>
-          <w:lang w:val="ru-RU"/>
-        </w:rPr>
-        <w:t>Предусмотрена о</w:t>
-      </w:r>
-      <w:r>
-        <w:rPr>
-          <w:sz w:val="28"/>
-          <w:szCs w:val="28"/>
-          <w:lang w:val="ru-RU"/>
-        </w:rPr>
-        <w:t>бработ</w:t>
-      </w:r>
-      <w:r>
-        <w:rPr>
-          <w:sz w:val="28"/>
-          <w:szCs w:val="28"/>
-          <w:lang w:val="ru-RU"/>
-        </w:rPr>
-        <w:t>ка</w:t>
-      </w:r>
-      <w:r>
-        <w:rPr>
-          <w:sz w:val="28"/>
-          <w:szCs w:val="28"/>
-          <w:lang w:val="ru-RU"/>
-        </w:rPr>
-        <w:t xml:space="preserve"> исключени</w:t>
-      </w:r>
-      <w:r>
-        <w:rPr>
-          <w:sz w:val="28"/>
-          <w:szCs w:val="28"/>
-          <w:lang w:val="ru-RU"/>
-        </w:rPr>
-        <w:t>й</w:t>
-      </w:r>
-      <w:r>
-        <w:rPr>
-          <w:sz w:val="28"/>
-          <w:szCs w:val="28"/>
-          <w:lang w:val="ru-RU"/>
-        </w:rPr>
-        <w:t>, когда страницы не существует</w:t>
-      </w:r>
-    </w:p>
-    <w:p>
-      <w:pPr>
-        <w:pStyle w:val="a8"/>
-        <w:spacing w:after="200" w:line="276" w:lineRule="auto"/>
-        <w:rPr>
-          <w:sz w:val="28"/>
-          <w:szCs w:val="28"/>
-          <w:lang w:val="ru-RU"/>
-        </w:rPr>
-      </w:pPr>
-      <w:r>
-        <w:rPr>
-          <w:sz w:val="28"/>
-          <w:szCs w:val="28"/>
-          <w:lang w:val="ru-RU"/>
-        </w:rPr>
-        <w:t xml:space="preserve">4б. </w:t>
-      </w:r>
-      <w:r>
-        <w:rPr>
-          <w:sz w:val="28"/>
-          <w:szCs w:val="28"/>
-          <w:lang w:val="ru-RU"/>
-        </w:rPr>
-        <w:t>Предусмотрена обработка исключений</w:t>
-      </w:r>
-      <w:r>
-        <w:rPr>
-          <w:sz w:val="28"/>
-          <w:szCs w:val="28"/>
-          <w:lang w:val="ru-RU"/>
-        </w:rPr>
-        <w:t xml:space="preserve">, когда </w:t>
-      </w:r>
-      <w:r>
-        <w:rPr>
-          <w:sz w:val="28"/>
-          <w:szCs w:val="28"/>
-          <w:lang w:val="ru-RU"/>
-        </w:rPr>
-        <w:t>отсутствует</w:t>
-      </w:r>
-      <w:r>
-        <w:rPr>
-          <w:sz w:val="28"/>
-          <w:szCs w:val="28"/>
-          <w:lang w:val="ru-RU"/>
-        </w:rPr>
-        <w:t xml:space="preserve"> подключение к базе данных</w:t>
-      </w:r>
-      <w:r>
-        <w:rPr>
-          <w:sz w:val="28"/>
-          <w:szCs w:val="28"/>
-          <w:lang w:val="ru-RU"/>
-        </w:rPr>
-        <w:t xml:space="preserve"> </w:t>
-      </w:r>
-    </w:p>
-    <w:p>
-      <w:pPr>
-        <w:pStyle w:val="a8"/>
-        <w:ind w:left="0" w:firstLine="284"/>
-        <w:rPr>
-          <w:sz w:val="28"/>
-          <w:szCs w:val="28"/>
-          <w:lang w:val="ru-RU"/>
-        </w:rPr>
-      </w:pPr>
-      <w:r>
-        <w:rPr>
-          <w:sz w:val="28"/>
-          <w:szCs w:val="28"/>
-        </w:rPr>
-        <w:t>BPMN</w:t>
-      </w:r>
-      <w:r>
-        <w:rPr>
-          <w:sz w:val="28"/>
-          <w:szCs w:val="28"/>
-          <w:lang w:val="ru-RU"/>
-        </w:rPr>
-        <w:t xml:space="preserve"> диаграмма контроллера главного меню:</w:t>
-      </w:r>
-    </w:p>
-    <w:p>
-      <w:pPr>
-        <w:spacing w:line="360" w:lineRule="auto"/>
-        <w:ind w:firstLine="284"/>
-        <w:jc w:val="both"/>
-        <w:rPr>
-          <w:sz w:val="28"/>
-        </w:rPr>
-      </w:pPr>
-      <w:r>
-        <w:rPr>
-          <w:noProof/>
-          <w:sz w:val="28"/>
-        </w:rPr>
-        <w:drawing>
-          <wp:inline distT="0" distB="0" distL="0" distR="0" wp14:anchorId="72103104" wp14:editId="408FAB0D">
-            <wp:extent cx="6292850" cy="2120900"/>
-            <wp:effectExtent l="0" t="0" r="0" b="0"/>
-            <wp:docPr id="1" name="Рисунок 1"/>
+          <wp:inline distT="0" distB="0" distL="0" distR="0" wp14:anchorId="64046B94" wp14:editId="3A7425BC">
+            <wp:extent cx="5923915" cy="4389120"/>
+            <wp:effectExtent l="0" t="0" r="635" b="0"/>
+            <wp:docPr id="2" name="Рисунок 2"/>
             <wp:cNvGraphicFramePr>
               <a:graphicFrameLocks xmlns:a="http://schemas.openxmlformats.org/drawingml/2006/main" noChangeAspect="1"/>
             </wp:cNvGraphicFramePr>
@@ -4381,6 +4065,385 @@
                 <pic:pic xmlns:pic="http://schemas.openxmlformats.org/drawingml/2006/picture">
                   <pic:nvPicPr>
                     <pic:cNvPr id="0" name="Picture 1"/>
+                    <pic:cNvPicPr>
+                      <a:picLocks noChangeAspect="1" noChangeArrowheads="1"/>
+                    </pic:cNvPicPr>
+                  </pic:nvPicPr>
+                  <pic:blipFill>
+                    <a:blip r:embed="rId9">
+                      <a:extLst>
+                        <a:ext uri="{28A0092B-C50C-407E-A947-70E740481C1C}">
+                          <a14:useLocalDpi xmlns:a14="http://schemas.microsoft.com/office/drawing/2010/main" val="0"/>
+                        </a:ext>
+                      </a:extLst>
+                    </a:blip>
+                    <a:srcRect/>
+                    <a:stretch>
+                      <a:fillRect/>
+                    </a:stretch>
+                  </pic:blipFill>
+                  <pic:spPr bwMode="auto">
+                    <a:xfrm>
+                      <a:off x="0" y="0"/>
+                      <a:ext cx="5923915" cy="4389120"/>
+                    </a:xfrm>
+                    <a:prstGeom prst="rect">
+                      <a:avLst/>
+                    </a:prstGeom>
+                    <a:noFill/>
+                    <a:ln>
+                      <a:noFill/>
+                    </a:ln>
+                  </pic:spPr>
+                </pic:pic>
+              </a:graphicData>
+            </a:graphic>
+          </wp:inline>
+        </w:drawing>
+      </w:r>
+    </w:p>
+    <w:p>
+      <w:pPr>
+        <w:pStyle w:val="1"/>
+        <w:spacing w:before="0" w:line="360" w:lineRule="auto"/>
+        <w:jc w:val="center"/>
+        <w:rPr>
+          <w:sz w:val="32"/>
+          <w:lang w:val="ru-RU"/>
+        </w:rPr>
+      </w:pPr>
+      <w:bookmarkStart w:id="2" w:name="_Toc89977731"/>
+      <w:r>
+        <w:rPr>
+          <w:sz w:val="32"/>
+          <w:lang w:val="ru-RU"/>
+        </w:rPr>
+        <w:t xml:space="preserve">Разработка </w:t>
+      </w:r>
+      <w:r>
+        <w:rPr>
+          <w:sz w:val="32"/>
+        </w:rPr>
+        <w:t>UML</w:t>
+      </w:r>
+      <w:r>
+        <w:rPr>
+          <w:sz w:val="32"/>
+          <w:lang w:val="ru-RU"/>
+        </w:rPr>
+        <w:t xml:space="preserve"> диаграммы вариантов использования</w:t>
+      </w:r>
+      <w:bookmarkEnd w:id="2"/>
+    </w:p>
+    <w:p>
+      <w:pPr>
+        <w:pStyle w:val="1"/>
+        <w:spacing w:before="0" w:line="360" w:lineRule="auto"/>
+        <w:jc w:val="center"/>
+        <w:rPr>
+          <w:sz w:val="32"/>
+          <w:lang w:val="ru-RU"/>
+        </w:rPr>
+      </w:pPr>
+      <w:bookmarkStart w:id="3" w:name="_Toc89977732"/>
+      <w:bookmarkStart w:id="4" w:name="_Hlk83575657"/>
+      <w:r>
+        <w:rPr>
+          <w:sz w:val="32"/>
+          <w:lang w:val="ru-RU"/>
+        </w:rPr>
+        <w:t>Вариант использования «Главное меню»</w:t>
+      </w:r>
+      <w:bookmarkEnd w:id="3"/>
+    </w:p>
+    <w:p>
+      <w:pPr>
+        <w:ind w:firstLine="284"/>
+        <w:rPr>
+          <w:sz w:val="28"/>
+          <w:szCs w:val="28"/>
+        </w:rPr>
+      </w:pPr>
+      <w:r>
+        <w:rPr>
+          <w:sz w:val="28"/>
+          <w:szCs w:val="28"/>
+          <w:lang w:val="ru-RU"/>
+        </w:rPr>
+        <w:t>Сценарий работы главного меню</w:t>
+      </w:r>
+      <w:r>
+        <w:rPr>
+          <w:sz w:val="28"/>
+          <w:szCs w:val="28"/>
+        </w:rPr>
+        <w:t>:</w:t>
+      </w:r>
+    </w:p>
+    <w:p>
+      <w:pPr>
+        <w:pStyle w:val="a8"/>
+        <w:numPr>
+          <w:ilvl w:val="0"/>
+          <w:numId w:val="2"/>
+        </w:numPr>
+        <w:spacing w:after="200" w:line="276" w:lineRule="auto"/>
+        <w:ind w:left="0" w:firstLine="284"/>
+        <w:rPr>
+          <w:sz w:val="28"/>
+          <w:szCs w:val="28"/>
+        </w:rPr>
+      </w:pPr>
+      <w:r>
+        <w:rPr>
+          <w:sz w:val="28"/>
+          <w:szCs w:val="28"/>
+        </w:rPr>
+        <w:t>Пользователь запускает сценарий</w:t>
+      </w:r>
+    </w:p>
+    <w:p>
+      <w:pPr>
+        <w:pStyle w:val="a8"/>
+        <w:numPr>
+          <w:ilvl w:val="0"/>
+          <w:numId w:val="2"/>
+        </w:numPr>
+        <w:spacing w:after="200" w:line="276" w:lineRule="auto"/>
+        <w:ind w:left="0" w:firstLine="284"/>
+        <w:rPr>
+          <w:sz w:val="28"/>
+          <w:szCs w:val="28"/>
+        </w:rPr>
+      </w:pPr>
+      <w:r>
+        <w:rPr>
+          <w:sz w:val="28"/>
+          <w:szCs w:val="28"/>
+        </w:rPr>
+        <w:t>Система присылает главное меню</w:t>
+      </w:r>
+    </w:p>
+    <w:p>
+      <w:pPr>
+        <w:pStyle w:val="a8"/>
+        <w:numPr>
+          <w:ilvl w:val="0"/>
+          <w:numId w:val="2"/>
+        </w:numPr>
+        <w:spacing w:after="200" w:line="276" w:lineRule="auto"/>
+        <w:ind w:left="0" w:firstLine="284"/>
+        <w:rPr>
+          <w:sz w:val="28"/>
+          <w:szCs w:val="28"/>
+          <w:lang w:val="ru-RU"/>
+        </w:rPr>
+      </w:pPr>
+      <w:r>
+        <w:rPr>
+          <w:sz w:val="28"/>
+          <w:szCs w:val="28"/>
+          <w:lang w:val="ru-RU"/>
+        </w:rPr>
+        <w:t xml:space="preserve">Пользователь выбирает один из пунктов (вариантов использования) </w:t>
+      </w:r>
+    </w:p>
+    <w:p>
+      <w:pPr>
+        <w:pStyle w:val="a8"/>
+        <w:numPr>
+          <w:ilvl w:val="0"/>
+          <w:numId w:val="2"/>
+        </w:numPr>
+        <w:spacing w:after="200" w:line="276" w:lineRule="auto"/>
+        <w:ind w:left="0" w:firstLine="284"/>
+        <w:rPr>
+          <w:sz w:val="28"/>
+          <w:szCs w:val="28"/>
+          <w:lang w:val="ru-RU"/>
+        </w:rPr>
+      </w:pPr>
+      <w:r>
+        <w:rPr>
+          <w:sz w:val="28"/>
+          <w:szCs w:val="28"/>
+          <w:lang w:val="ru-RU"/>
+        </w:rPr>
+        <w:t>Система передаёт управление контроллеру соответствующего варианта использования</w:t>
+      </w:r>
+    </w:p>
+    <w:p>
+      <w:pPr>
+        <w:pStyle w:val="a8"/>
+        <w:spacing w:after="200" w:line="276" w:lineRule="auto"/>
+        <w:rPr>
+          <w:sz w:val="28"/>
+          <w:szCs w:val="28"/>
+          <w:lang w:val="ru-RU"/>
+        </w:rPr>
+      </w:pPr>
+      <w:r>
+        <w:rPr>
+          <w:sz w:val="28"/>
+          <w:szCs w:val="28"/>
+          <w:lang w:val="ru-RU"/>
+        </w:rPr>
+        <w:t xml:space="preserve">4а. </w:t>
+      </w:r>
+      <w:r>
+        <w:rPr>
+          <w:sz w:val="28"/>
+          <w:szCs w:val="28"/>
+          <w:lang w:val="ru-RU"/>
+        </w:rPr>
+        <w:t>Предусмотрена о</w:t>
+      </w:r>
+      <w:r>
+        <w:rPr>
+          <w:sz w:val="28"/>
+          <w:szCs w:val="28"/>
+          <w:lang w:val="ru-RU"/>
+        </w:rPr>
+        <w:t>бработ</w:t>
+      </w:r>
+      <w:r>
+        <w:rPr>
+          <w:sz w:val="28"/>
+          <w:szCs w:val="28"/>
+          <w:lang w:val="ru-RU"/>
+        </w:rPr>
+        <w:t>ка</w:t>
+      </w:r>
+      <w:r>
+        <w:rPr>
+          <w:sz w:val="28"/>
+          <w:szCs w:val="28"/>
+          <w:lang w:val="ru-RU"/>
+        </w:rPr>
+        <w:t xml:space="preserve"> исключени</w:t>
+      </w:r>
+      <w:r>
+        <w:rPr>
+          <w:sz w:val="28"/>
+          <w:szCs w:val="28"/>
+          <w:lang w:val="ru-RU"/>
+        </w:rPr>
+        <w:t>й</w:t>
+      </w:r>
+      <w:r>
+        <w:rPr>
+          <w:sz w:val="28"/>
+          <w:szCs w:val="28"/>
+          <w:lang w:val="ru-RU"/>
+        </w:rPr>
+        <w:t>, когда страницы не существует</w:t>
+      </w:r>
+    </w:p>
+    <w:p>
+      <w:pPr>
+        <w:pStyle w:val="a8"/>
+        <w:spacing w:after="200" w:line="276" w:lineRule="auto"/>
+        <w:rPr>
+          <w:sz w:val="28"/>
+          <w:szCs w:val="28"/>
+          <w:lang w:val="ru-RU"/>
+        </w:rPr>
+      </w:pPr>
+      <w:r>
+        <w:rPr>
+          <w:sz w:val="28"/>
+          <w:szCs w:val="28"/>
+          <w:lang w:val="ru-RU"/>
+        </w:rPr>
+        <w:t xml:space="preserve">4б. </w:t>
+      </w:r>
+      <w:r>
+        <w:rPr>
+          <w:sz w:val="28"/>
+          <w:szCs w:val="28"/>
+          <w:lang w:val="ru-RU"/>
+        </w:rPr>
+        <w:t>Предусмотрена обработка исключений</w:t>
+      </w:r>
+      <w:r>
+        <w:rPr>
+          <w:sz w:val="28"/>
+          <w:szCs w:val="28"/>
+          <w:lang w:val="ru-RU"/>
+        </w:rPr>
+        <w:t>, когда отсутствует</w:t>
+      </w:r>
+      <w:r>
+        <w:rPr>
+          <w:sz w:val="28"/>
+          <w:szCs w:val="28"/>
+          <w:lang w:val="ru-RU"/>
+        </w:rPr>
+        <w:t xml:space="preserve"> подключение к базе данных</w:t>
+      </w:r>
+      <w:r>
+        <w:rPr>
+          <w:sz w:val="28"/>
+          <w:szCs w:val="28"/>
+          <w:lang w:val="ru-RU"/>
+        </w:rPr>
+        <w:t xml:space="preserve"> </w:t>
+      </w:r>
+    </w:p>
+    <w:p>
+      <w:pPr>
+        <w:pStyle w:val="a8"/>
+        <w:ind w:left="0" w:firstLine="284"/>
+        <w:rPr>
+          <w:sz w:val="28"/>
+          <w:szCs w:val="28"/>
+          <w:lang w:val="ru-RU"/>
+        </w:rPr>
+      </w:pPr>
+      <w:r>
+        <w:rPr>
+          <w:sz w:val="28"/>
+          <w:szCs w:val="28"/>
+        </w:rPr>
+        <w:t>BPMN</w:t>
+      </w:r>
+      <w:r>
+        <w:rPr>
+          <w:sz w:val="28"/>
+          <w:szCs w:val="28"/>
+          <w:lang w:val="ru-RU"/>
+        </w:rPr>
+        <w:t xml:space="preserve"> диаграмма контроллера главного меню:</w:t>
+      </w:r>
+    </w:p>
+    <w:p>
+      <w:pPr>
+        <w:spacing w:line="360" w:lineRule="auto"/>
+        <w:ind w:firstLine="284"/>
+        <w:jc w:val="both"/>
+        <w:rPr>
+          <w:sz w:val="28"/>
+        </w:rPr>
+      </w:pPr>
+      <w:r>
+        <w:rPr>
+          <w:noProof/>
+          <w:sz w:val="28"/>
+        </w:rPr>
+        <w:lastRenderedPageBreak/>
+        <w:drawing>
+          <wp:inline distT="0" distB="0" distL="0" distR="0" wp14:anchorId="019A3CF9" wp14:editId="729B01E6">
+            <wp:extent cx="6289675" cy="2377440"/>
+            <wp:effectExtent l="0" t="0" r="0" b="0"/>
+            <wp:docPr id="24" name="Рисунок 24"/>
+            <wp:cNvGraphicFramePr>
+              <a:graphicFrameLocks xmlns:a="http://schemas.openxmlformats.org/drawingml/2006/main" noChangeAspect="1"/>
+            </wp:cNvGraphicFramePr>
+            <a:graphic xmlns:a="http://schemas.openxmlformats.org/drawingml/2006/main">
+              <a:graphicData uri="http://schemas.openxmlformats.org/drawingml/2006/picture">
+                <pic:pic xmlns:pic="http://schemas.openxmlformats.org/drawingml/2006/picture">
+                  <pic:nvPicPr>
+                    <pic:cNvPr id="0" name="Picture 9"/>
                     <pic:cNvPicPr>
                       <a:picLocks noChangeAspect="1" noChangeArrowheads="1"/>
                     </pic:cNvPicPr>
@@ -4401,7 +4464,7 @@
                   <pic:spPr bwMode="auto">
                     <a:xfrm>
                       <a:off x="0" y="0"/>
-                      <a:ext cx="6292850" cy="2120900"/>
+                      <a:ext cx="6298413" cy="2380743"/>
                     </a:xfrm>
                     <a:prstGeom prst="rect">
                       <a:avLst/>
@@ -4430,8 +4493,15 @@
       <w:r>
         <w:rPr>
           <w:sz w:val="28"/>
-        </w:rPr>
-        <w:t>Требования к шаблонам:</w:t>
+          <w:lang w:val="ru-RU"/>
+        </w:rPr>
+        <w:t>Требования к шаблонам</w:t>
+      </w:r>
+      <w:r>
+        <w:rPr>
+          <w:sz w:val="28"/>
+        </w:rPr>
+        <w:t>:</w:t>
       </w:r>
     </w:p>
     <w:p>
@@ -4451,8 +4521,15 @@
       <w:r>
         <w:rPr>
           <w:sz w:val="28"/>
-        </w:rPr>
-        <w:t>Статический шаблон Главное меню.</w:t>
+          <w:lang w:val="ru-RU"/>
+        </w:rPr>
+        <w:t>Статический шаблон</w:t>
+      </w:r>
+      <w:r>
+        <w:rPr>
+          <w:sz w:val="28"/>
+        </w:rPr>
+        <w:t xml:space="preserve"> Главное меню.</w:t>
       </w:r>
     </w:p>
     <w:p>
@@ -4469,7 +4546,33 @@
         <w:rPr>
           <w:sz w:val="28"/>
         </w:rPr>
-        <w:t>Меню содержит ссылки:</w:t>
+        <w:t xml:space="preserve">Меню </w:t>
+      </w:r>
+      <w:r>
+        <w:rPr>
+          <w:sz w:val="28"/>
+          <w:lang w:val="ru-RU"/>
+        </w:rPr>
+        <w:t>содержит</w:t>
+      </w:r>
+      <w:r>
+        <w:rPr>
+          <w:sz w:val="28"/>
+        </w:rPr>
+        <w:t xml:space="preserve"> </w:t>
+      </w:r>
+      <w:r>
+        <w:rPr>
+          <w:sz w:val="28"/>
+          <w:lang w:val="ru-RU"/>
+        </w:rPr>
+        <w:t>ссылки</w:t>
+      </w:r>
+      <w:r>
+        <w:rPr>
+          <w:sz w:val="28"/>
+        </w:rPr>
+        <w:t>:</w:t>
       </w:r>
     </w:p>
     <w:p>
@@ -4697,6 +4800,7 @@
         <w:rPr>
           <w:b/>
           <w:bCs/>
+          <w:noProof/>
           <w:sz w:val="28"/>
           <w:lang w:val="ru-RU"/>
         </w:rPr>
@@ -4747,7 +4851,7 @@
           <w:lang w:val="ru-RU"/>
         </w:rPr>
       </w:pPr>
-      <w:bookmarkStart w:id="5" w:name="_Toc89018118"/>
+      <w:bookmarkStart w:id="5" w:name="_Toc89977733"/>
       <w:bookmarkEnd w:id="4"/>
       <w:r>
         <w:rPr>
@@ -4816,178 +4920,178 @@
           <w:szCs w:val="28"/>
           <w:lang w:val="ru-RU"/>
         </w:rPr>
+        <w:t>2. Система отсылает меню запросов</w:t>
+      </w:r>
+      <w:r>
+        <w:rPr>
+          <w:sz w:val="28"/>
+          <w:szCs w:val="28"/>
+          <w:lang w:val="ru-RU"/>
+        </w:rPr>
+        <w:br/>
+      </w:r>
+      <w:r>
+        <w:rPr>
+          <w:rStyle w:val="markedcontent"/>
+          <w:sz w:val="28"/>
+          <w:szCs w:val="28"/>
+          <w:lang w:val="ru-RU"/>
+        </w:rPr>
+        <w:t>3. Пользователь выбирает запрос</w:t>
+      </w:r>
+    </w:p>
+    <w:p>
+      <w:pPr>
+        <w:ind w:firstLine="720"/>
+        <w:rPr>
+          <w:rStyle w:val="markedcontent"/>
+          <w:sz w:val="28"/>
+          <w:szCs w:val="28"/>
+          <w:lang w:val="ru-RU"/>
+        </w:rPr>
+      </w:pPr>
+      <w:r>
+        <w:rPr>
+          <w:rStyle w:val="markedcontent"/>
+          <w:sz w:val="28"/>
+          <w:szCs w:val="28"/>
+          <w:lang w:val="ru-RU"/>
+        </w:rPr>
+        <w:t xml:space="preserve">3а. </w:t>
+      </w:r>
+      <w:r>
+        <w:rPr>
+          <w:rStyle w:val="markedcontent"/>
+          <w:sz w:val="28"/>
+          <w:szCs w:val="28"/>
+          <w:lang w:val="ru-RU"/>
+        </w:rPr>
+        <w:t>Предусмотрен выход в главное меню</w:t>
+      </w:r>
+      <w:r>
+        <w:rPr>
+          <w:sz w:val="28"/>
+          <w:szCs w:val="28"/>
+          <w:lang w:val="ru-RU"/>
+        </w:rPr>
+        <w:br/>
+      </w:r>
+      <w:r>
+        <w:rPr>
+          <w:rStyle w:val="markedcontent"/>
+          <w:sz w:val="28"/>
+          <w:szCs w:val="28"/>
+          <w:lang w:val="ru-RU"/>
+        </w:rPr>
+        <w:t xml:space="preserve">4. Система присылает форму для ввода параметров </w:t>
+      </w:r>
+      <w:r>
+        <w:rPr>
+          <w:sz w:val="28"/>
+          <w:szCs w:val="28"/>
+          <w:lang w:val="ru-RU"/>
+        </w:rPr>
+        <w:br/>
+      </w:r>
+      <w:r>
+        <w:rPr>
+          <w:rStyle w:val="markedcontent"/>
+          <w:sz w:val="28"/>
+          <w:szCs w:val="28"/>
+          <w:lang w:val="ru-RU"/>
+        </w:rPr>
+        <w:t>5. Пользователь вводит параметры</w:t>
+      </w:r>
+    </w:p>
+    <w:p>
+      <w:pPr>
+        <w:ind w:firstLine="720"/>
+        <w:rPr>
+          <w:rStyle w:val="markedcontent"/>
+          <w:sz w:val="28"/>
+          <w:szCs w:val="28"/>
+          <w:lang w:val="ru-RU"/>
+        </w:rPr>
+      </w:pPr>
+      <w:r>
+        <w:rPr>
+          <w:rStyle w:val="markedcontent"/>
+          <w:sz w:val="28"/>
+          <w:szCs w:val="28"/>
+          <w:lang w:val="ru-RU"/>
+        </w:rPr>
+        <w:t xml:space="preserve">5а. Предусмотрена проверка на </w:t>
+      </w:r>
+      <w:r>
+        <w:rPr>
+          <w:rStyle w:val="markedcontent"/>
+          <w:sz w:val="28"/>
+          <w:szCs w:val="28"/>
+          <w:lang w:val="ru-RU"/>
+        </w:rPr>
+        <w:t xml:space="preserve">правильность </w:t>
+      </w:r>
+      <w:r>
+        <w:rPr>
+          <w:rStyle w:val="markedcontent"/>
+          <w:sz w:val="28"/>
+          <w:szCs w:val="28"/>
+          <w:lang w:val="ru-RU"/>
+        </w:rPr>
+        <w:t>диапазон</w:t>
+      </w:r>
+      <w:r>
+        <w:rPr>
+          <w:rStyle w:val="markedcontent"/>
+          <w:sz w:val="28"/>
+          <w:szCs w:val="28"/>
+          <w:lang w:val="ru-RU"/>
+        </w:rPr>
+        <w:t>а</w:t>
+      </w:r>
+      <w:r>
+        <w:rPr>
+          <w:rStyle w:val="markedcontent"/>
+          <w:sz w:val="28"/>
+          <w:szCs w:val="28"/>
+          <w:lang w:val="ru-RU"/>
+        </w:rPr>
+        <w:t xml:space="preserve"> введённых</w:t>
+      </w:r>
+      <w:r>
+        <w:rPr>
+          <w:rStyle w:val="markedcontent"/>
+          <w:sz w:val="28"/>
+          <w:szCs w:val="28"/>
+          <w:lang w:val="ru-RU"/>
+        </w:rPr>
+        <w:t xml:space="preserve"> </w:t>
+      </w:r>
+      <w:r>
+        <w:rPr>
+          <w:rStyle w:val="markedcontent"/>
+          <w:sz w:val="28"/>
+          <w:szCs w:val="28"/>
+          <w:lang w:val="ru-RU"/>
+        </w:rPr>
+        <w:t>значений</w:t>
+      </w:r>
+      <w:r>
+        <w:rPr>
+          <w:sz w:val="28"/>
+          <w:szCs w:val="28"/>
+          <w:lang w:val="ru-RU"/>
+        </w:rPr>
+        <w:br/>
+      </w:r>
+      <w:r>
+        <w:rPr>
+          <w:rStyle w:val="markedcontent"/>
+          <w:sz w:val="28"/>
+          <w:szCs w:val="28"/>
+          <w:lang w:val="ru-RU"/>
+        </w:rPr>
         <w:lastRenderedPageBreak/>
-        <w:t>2. Система отсылает меню запросов</w:t>
-      </w:r>
-      <w:r>
-        <w:rPr>
-          <w:sz w:val="28"/>
-          <w:szCs w:val="28"/>
-          <w:lang w:val="ru-RU"/>
-        </w:rPr>
-        <w:br/>
-      </w:r>
-      <w:r>
-        <w:rPr>
-          <w:rStyle w:val="markedcontent"/>
-          <w:sz w:val="28"/>
-          <w:szCs w:val="28"/>
-          <w:lang w:val="ru-RU"/>
-        </w:rPr>
-        <w:t>3. Пользователь выбирает запрос</w:t>
-      </w:r>
-    </w:p>
-    <w:p>
-      <w:pPr>
-        <w:ind w:firstLine="720"/>
-        <w:rPr>
-          <w:rStyle w:val="markedcontent"/>
-          <w:sz w:val="28"/>
-          <w:szCs w:val="28"/>
-          <w:lang w:val="ru-RU"/>
-        </w:rPr>
-      </w:pPr>
-      <w:r>
-        <w:rPr>
-          <w:rStyle w:val="markedcontent"/>
-          <w:sz w:val="28"/>
-          <w:szCs w:val="28"/>
-          <w:lang w:val="ru-RU"/>
-        </w:rPr>
-        <w:t xml:space="preserve">3а. </w:t>
-      </w:r>
-      <w:r>
-        <w:rPr>
-          <w:rStyle w:val="markedcontent"/>
-          <w:sz w:val="28"/>
-          <w:szCs w:val="28"/>
-          <w:lang w:val="ru-RU"/>
-        </w:rPr>
-        <w:t>Предусмотрен выход в главное меню</w:t>
-      </w:r>
-      <w:r>
-        <w:rPr>
-          <w:sz w:val="28"/>
-          <w:szCs w:val="28"/>
-          <w:lang w:val="ru-RU"/>
-        </w:rPr>
-        <w:br/>
-      </w:r>
-      <w:r>
-        <w:rPr>
-          <w:rStyle w:val="markedcontent"/>
-          <w:sz w:val="28"/>
-          <w:szCs w:val="28"/>
-          <w:lang w:val="ru-RU"/>
-        </w:rPr>
-        <w:t xml:space="preserve">4. Система присылает форму для ввода параметров </w:t>
-      </w:r>
-      <w:r>
-        <w:rPr>
-          <w:sz w:val="28"/>
-          <w:szCs w:val="28"/>
-          <w:lang w:val="ru-RU"/>
-        </w:rPr>
-        <w:br/>
-      </w:r>
-      <w:r>
-        <w:rPr>
-          <w:rStyle w:val="markedcontent"/>
-          <w:sz w:val="28"/>
-          <w:szCs w:val="28"/>
-          <w:lang w:val="ru-RU"/>
-        </w:rPr>
-        <w:t>5. Пользователь вводит параметры</w:t>
-      </w:r>
-    </w:p>
-    <w:p>
-      <w:pPr>
-        <w:ind w:firstLine="720"/>
-        <w:rPr>
-          <w:rStyle w:val="markedcontent"/>
-          <w:sz w:val="28"/>
-          <w:szCs w:val="28"/>
-          <w:lang w:val="ru-RU"/>
-        </w:rPr>
-      </w:pPr>
-      <w:r>
-        <w:rPr>
-          <w:rStyle w:val="markedcontent"/>
-          <w:sz w:val="28"/>
-          <w:szCs w:val="28"/>
-          <w:lang w:val="ru-RU"/>
-        </w:rPr>
-        <w:t xml:space="preserve">5а. Предусмотрена проверка на </w:t>
-      </w:r>
-      <w:r>
-        <w:rPr>
-          <w:rStyle w:val="markedcontent"/>
-          <w:sz w:val="28"/>
-          <w:szCs w:val="28"/>
-          <w:lang w:val="ru-RU"/>
-        </w:rPr>
-        <w:t xml:space="preserve">правильность </w:t>
-      </w:r>
-      <w:r>
-        <w:rPr>
-          <w:rStyle w:val="markedcontent"/>
-          <w:sz w:val="28"/>
-          <w:szCs w:val="28"/>
-          <w:lang w:val="ru-RU"/>
-        </w:rPr>
-        <w:t>диапазон</w:t>
-      </w:r>
-      <w:r>
-        <w:rPr>
-          <w:rStyle w:val="markedcontent"/>
-          <w:sz w:val="28"/>
-          <w:szCs w:val="28"/>
-          <w:lang w:val="ru-RU"/>
-        </w:rPr>
-        <w:t>а</w:t>
-      </w:r>
-      <w:r>
-        <w:rPr>
-          <w:rStyle w:val="markedcontent"/>
-          <w:sz w:val="28"/>
-          <w:szCs w:val="28"/>
-          <w:lang w:val="ru-RU"/>
-        </w:rPr>
-        <w:t xml:space="preserve"> введённых</w:t>
-      </w:r>
-      <w:r>
-        <w:rPr>
-          <w:rStyle w:val="markedcontent"/>
-          <w:sz w:val="28"/>
-          <w:szCs w:val="28"/>
-          <w:lang w:val="ru-RU"/>
-        </w:rPr>
-        <w:t xml:space="preserve"> </w:t>
-      </w:r>
-      <w:r>
-        <w:rPr>
-          <w:rStyle w:val="markedcontent"/>
-          <w:sz w:val="28"/>
-          <w:szCs w:val="28"/>
-          <w:lang w:val="ru-RU"/>
-        </w:rPr>
-        <w:t>значений</w:t>
-      </w:r>
-      <w:r>
-        <w:rPr>
-          <w:sz w:val="28"/>
-          <w:szCs w:val="28"/>
-          <w:lang w:val="ru-RU"/>
-        </w:rPr>
-        <w:br/>
-      </w:r>
-      <w:r>
-        <w:rPr>
-          <w:rStyle w:val="markedcontent"/>
-          <w:sz w:val="28"/>
-          <w:szCs w:val="28"/>
-          <w:lang w:val="ru-RU"/>
-        </w:rPr>
         <w:t>6. Система выполняет запрос и присылает пользователю страницу с результатами запроса и ссылкой для возврата в меню запросов.</w:t>
       </w:r>
     </w:p>
@@ -5046,10 +5150,10 @@
           <w:lang w:val="ru-RU"/>
         </w:rPr>
         <w:drawing>
-          <wp:inline distT="0" distB="0" distL="0" distR="0" wp14:anchorId="619ED3E3" wp14:editId="4CD275CE">
-            <wp:extent cx="4032250" cy="2258473"/>
-            <wp:effectExtent l="0" t="0" r="6350" b="8890"/>
-            <wp:docPr id="3" name="Рисунок 3"/>
+          <wp:inline distT="0" distB="0" distL="0" distR="0" wp14:anchorId="67F487BA" wp14:editId="387AF2DE">
+            <wp:extent cx="5542280" cy="3275965"/>
+            <wp:effectExtent l="0" t="0" r="1270" b="635"/>
+            <wp:docPr id="23" name="Рисунок 23"/>
             <wp:cNvGraphicFramePr>
               <a:graphicFrameLocks xmlns:a="http://schemas.openxmlformats.org/drawingml/2006/main" noChangeAspect="1"/>
             </wp:cNvGraphicFramePr>
@@ -5057,7 +5161,7 @@
               <a:graphicData uri="http://schemas.openxmlformats.org/drawingml/2006/picture">
                 <pic:pic xmlns:pic="http://schemas.openxmlformats.org/drawingml/2006/picture">
                   <pic:nvPicPr>
-                    <pic:cNvPr id="0" name="Picture 2"/>
+                    <pic:cNvPr id="0" name="Picture 8"/>
                     <pic:cNvPicPr>
                       <a:picLocks noChangeAspect="1" noChangeArrowheads="1"/>
                     </pic:cNvPicPr>
@@ -5078,7 +5182,7 @@
                   <pic:spPr bwMode="auto">
                     <a:xfrm>
                       <a:off x="0" y="0"/>
-                      <a:ext cx="4041970" cy="2263917"/>
+                      <a:ext cx="5542280" cy="3275965"/>
                     </a:xfrm>
                     <a:prstGeom prst="rect">
                       <a:avLst/>
@@ -5112,10 +5216,10 @@
           <w:lang w:val="ru-RU"/>
         </w:rPr>
         <w:drawing>
-          <wp:inline distT="0" distB="0" distL="0" distR="0" wp14:anchorId="29335297" wp14:editId="32819545">
-            <wp:extent cx="5181600" cy="3251200"/>
-            <wp:effectExtent l="0" t="0" r="0" b="6350"/>
-            <wp:docPr id="10" name="Рисунок 10"/>
+          <wp:inline distT="0" distB="0" distL="0" distR="0" wp14:anchorId="7896D511" wp14:editId="5B2EDA3F">
+            <wp:extent cx="5288071" cy="3387256"/>
+            <wp:effectExtent l="0" t="0" r="8255" b="3810"/>
+            <wp:docPr id="22" name="Рисунок 22"/>
             <wp:cNvGraphicFramePr>
               <a:graphicFrameLocks xmlns:a="http://schemas.openxmlformats.org/drawingml/2006/main" noChangeAspect="1"/>
             </wp:cNvGraphicFramePr>
@@ -5123,7 +5227,7 @@
               <a:graphicData uri="http://schemas.openxmlformats.org/drawingml/2006/picture">
                 <pic:pic xmlns:pic="http://schemas.openxmlformats.org/drawingml/2006/picture">
                   <pic:nvPicPr>
-                    <pic:cNvPr id="0" name="Picture 4"/>
+                    <pic:cNvPr id="0" name="Picture 7"/>
                     <pic:cNvPicPr>
                       <a:picLocks noChangeAspect="1" noChangeArrowheads="1"/>
                     </pic:cNvPicPr>
@@ -5144,7 +5248,7 @@
                   <pic:spPr bwMode="auto">
                     <a:xfrm>
                       <a:off x="0" y="0"/>
-                      <a:ext cx="5181600" cy="3251200"/>
+                      <a:ext cx="5291364" cy="3389365"/>
                     </a:xfrm>
                     <a:prstGeom prst="rect">
                       <a:avLst/>
@@ -5344,7 +5448,6 @@
           <w:szCs w:val="28"/>
           <w:lang w:val="ru-RU"/>
         </w:rPr>
-        <w:lastRenderedPageBreak/>
         <w:t>Текстовое п</w:t>
       </w:r>
       <w:r>
@@ -5375,6 +5478,7 @@
           <w:szCs w:val="28"/>
           <w:lang w:val="ru-RU"/>
         </w:rPr>
+        <w:lastRenderedPageBreak/>
         <w:t>Текстовое п</w:t>
       </w:r>
       <w:r>
@@ -5978,6 +6082,7 @@
       </w:pPr>
       <w:r>
         <w:rPr>
+          <w:noProof/>
           <w:lang w:val="ru-RU"/>
         </w:rPr>
         <w:drawing>
@@ -6127,7 +6232,6 @@
           <w:szCs w:val="28"/>
           <w:lang w:val="ru-RU"/>
         </w:rPr>
-        <w:lastRenderedPageBreak/>
         <w:t>Набор данных – минимальная дата, максимальная дата</w:t>
       </w:r>
     </w:p>
@@ -6148,6 +6252,7 @@
           <w:szCs w:val="28"/>
           <w:lang w:val="ru-RU"/>
         </w:rPr>
+        <w:lastRenderedPageBreak/>
         <w:t>Результат</w:t>
       </w:r>
     </w:p>
@@ -6381,7 +6486,7 @@
           <w:lang w:val="ru-RU"/>
         </w:rPr>
       </w:pPr>
-      <w:bookmarkStart w:id="7" w:name="_Toc89018119"/>
+      <w:bookmarkStart w:id="7" w:name="_Toc89977734"/>
       <w:bookmarkEnd w:id="6"/>
       <w:r>
         <w:rPr>
@@ -6404,14 +6509,14 @@
         </w:rPr>
         <w:t xml:space="preserve"> </w:t>
       </w:r>
+      <w:r>
+        <w:rPr>
+          <w:sz w:val="32"/>
+          <w:lang w:val="ru-RU"/>
+        </w:rPr>
+        <w:t>таблицы заказчиков и пользователей</w:t>
+      </w:r>
       <w:bookmarkEnd w:id="7"/>
-      <w:r>
-        <w:rPr>
-          <w:sz w:val="32"/>
-          <w:lang w:val="ru-RU"/>
-        </w:rPr>
-        <w:t>таблицы заказчиков и пользователей</w:t>
-      </w:r>
     </w:p>
     <w:p>
       <w:pPr>
@@ -6596,20 +6701,18 @@
           <w:lang w:val="ru-RU"/>
         </w:rPr>
       </w:pPr>
-    </w:p>
-    <w:p>
       <w:r>
         <w:rPr>
           <w:noProof/>
           <w:sz w:val="28"/>
           <w:szCs w:val="28"/>
-        </w:rPr>
-        <w:lastRenderedPageBreak/>
+          <w:lang w:val="ru-RU"/>
+        </w:rPr>
         <w:drawing>
-          <wp:inline distT="0" distB="0" distL="0" distR="0" wp14:anchorId="34211EBD" wp14:editId="39F44DC2">
-            <wp:extent cx="6091479" cy="3073400"/>
-            <wp:effectExtent l="0" t="0" r="5080" b="0"/>
-            <wp:docPr id="13" name="Рисунок 13"/>
+          <wp:inline distT="0" distB="0" distL="0" distR="0" wp14:anchorId="69E69B08" wp14:editId="7C3F185A">
+            <wp:extent cx="5565913" cy="2617123"/>
+            <wp:effectExtent l="0" t="0" r="0" b="0"/>
+            <wp:docPr id="12" name="Рисунок 12"/>
             <wp:cNvGraphicFramePr>
               <a:graphicFrameLocks xmlns:a="http://schemas.openxmlformats.org/drawingml/2006/main" noChangeAspect="1"/>
             </wp:cNvGraphicFramePr>
@@ -6617,7 +6720,7 @@
               <a:graphicData uri="http://schemas.openxmlformats.org/drawingml/2006/picture">
                 <pic:pic xmlns:pic="http://schemas.openxmlformats.org/drawingml/2006/picture">
                   <pic:nvPicPr>
-                    <pic:cNvPr id="0" name="Picture 6"/>
+                    <pic:cNvPr id="0" name="Picture 3"/>
                     <pic:cNvPicPr>
                       <a:picLocks noChangeAspect="1" noChangeArrowheads="1"/>
                     </pic:cNvPicPr>
@@ -6638,7 +6741,7 @@
                   <pic:spPr bwMode="auto">
                     <a:xfrm>
                       <a:off x="0" y="0"/>
-                      <a:ext cx="6135319" cy="3095519"/>
+                      <a:ext cx="5580868" cy="2624155"/>
                     </a:xfrm>
                     <a:prstGeom prst="rect">
                       <a:avLst/>
@@ -6655,6 +6758,7 @@
         </w:drawing>
       </w:r>
     </w:p>
+    <w:p/>
     <w:p>
       <w:r>
         <w:rPr>
@@ -6671,11 +6775,12 @@
         <w:rPr>
           <w:noProof/>
         </w:rPr>
+        <w:lastRenderedPageBreak/>
         <w:drawing>
-          <wp:inline distT="0" distB="0" distL="0" distR="0" wp14:anchorId="5D97E9E1" wp14:editId="799478B8">
-            <wp:extent cx="4274417" cy="2965450"/>
-            <wp:effectExtent l="0" t="0" r="0" b="6350"/>
-            <wp:docPr id="14" name="Рисунок 14"/>
+          <wp:inline distT="0" distB="0" distL="0" distR="0" wp14:anchorId="25321785" wp14:editId="08C71C47">
+            <wp:extent cx="4762325" cy="3108960"/>
+            <wp:effectExtent l="0" t="0" r="635" b="0"/>
+            <wp:docPr id="20" name="Рисунок 20"/>
             <wp:cNvGraphicFramePr>
               <a:graphicFrameLocks xmlns:a="http://schemas.openxmlformats.org/drawingml/2006/main" noChangeAspect="1"/>
             </wp:cNvGraphicFramePr>
@@ -6683,7 +6788,7 @@
               <a:graphicData uri="http://schemas.openxmlformats.org/drawingml/2006/picture">
                 <pic:pic xmlns:pic="http://schemas.openxmlformats.org/drawingml/2006/picture">
                   <pic:nvPicPr>
-                    <pic:cNvPr id="0" name="Picture 7"/>
+                    <pic:cNvPr id="0" name="Picture 5"/>
                     <pic:cNvPicPr>
                       <a:picLocks noChangeAspect="1" noChangeArrowheads="1"/>
                     </pic:cNvPicPr>
@@ -6704,7 +6809,7 @@
                   <pic:spPr bwMode="auto">
                     <a:xfrm>
                       <a:off x="0" y="0"/>
-                      <a:ext cx="4288187" cy="2975003"/>
+                      <a:ext cx="4765962" cy="3111335"/>
                     </a:xfrm>
                     <a:prstGeom prst="rect">
                       <a:avLst/>
@@ -6748,12 +6853,11 @@
           <w:noProof/>
           <w:lang w:val="ru-RU"/>
         </w:rPr>
-        <w:lastRenderedPageBreak/>
         <w:drawing>
-          <wp:inline distT="0" distB="0" distL="0" distR="0" wp14:anchorId="308CCBC4" wp14:editId="7982AAFB">
-            <wp:extent cx="4686300" cy="3251200"/>
-            <wp:effectExtent l="0" t="0" r="0" b="6350"/>
-            <wp:docPr id="16" name="Рисунок 16"/>
+          <wp:inline distT="0" distB="0" distL="0" distR="0" wp14:anchorId="05722A00" wp14:editId="0EFE8AA1">
+            <wp:extent cx="4569821" cy="2973788"/>
+            <wp:effectExtent l="0" t="0" r="2540" b="0"/>
+            <wp:docPr id="15" name="Рисунок 15"/>
             <wp:cNvGraphicFramePr>
               <a:graphicFrameLocks xmlns:a="http://schemas.openxmlformats.org/drawingml/2006/main" noChangeAspect="1"/>
             </wp:cNvGraphicFramePr>
@@ -6761,7 +6865,7 @@
               <a:graphicData uri="http://schemas.openxmlformats.org/drawingml/2006/picture">
                 <pic:pic xmlns:pic="http://schemas.openxmlformats.org/drawingml/2006/picture">
                   <pic:nvPicPr>
-                    <pic:cNvPr id="0" name="Picture 8"/>
+                    <pic:cNvPr id="0" name="Picture 4"/>
                     <pic:cNvPicPr>
                       <a:picLocks noChangeAspect="1" noChangeArrowheads="1"/>
                     </pic:cNvPicPr>
@@ -6782,7 +6886,7 @@
                   <pic:spPr bwMode="auto">
                     <a:xfrm>
                       <a:off x="0" y="0"/>
-                      <a:ext cx="4686300" cy="3251200"/>
+                      <a:ext cx="4589162" cy="2986374"/>
                     </a:xfrm>
                     <a:prstGeom prst="rect">
                       <a:avLst/>
@@ -7037,6 +7141,7 @@
       </w:pPr>
       <w:r>
         <w:rPr>
+          <w:noProof/>
           <w:sz w:val="28"/>
           <w:lang w:val="ru-RU"/>
         </w:rPr>
@@ -7090,7 +7195,7 @@
           <w:lang w:val="ru-RU"/>
         </w:rPr>
       </w:pPr>
-      <w:bookmarkStart w:id="8" w:name="_Toc89018120"/>
+      <w:bookmarkStart w:id="8" w:name="_Toc89977735"/>
       <w:r>
         <w:rPr>
           <w:sz w:val="32"/>
@@ -7257,10 +7362,10 @@
           <w:noProof/>
         </w:rPr>
         <w:drawing>
-          <wp:inline distT="0" distB="0" distL="0" distR="0" wp14:anchorId="76444A84" wp14:editId="273EFC93">
-            <wp:extent cx="3931134" cy="3035808"/>
+          <wp:inline distT="0" distB="0" distL="0" distR="0" wp14:anchorId="70490036" wp14:editId="338A0507">
+            <wp:extent cx="4330717" cy="3029447"/>
             <wp:effectExtent l="0" t="0" r="0" b="0"/>
-            <wp:docPr id="11" name="Рисунок 11"/>
+            <wp:docPr id="9" name="Рисунок 9"/>
             <wp:cNvGraphicFramePr>
               <a:graphicFrameLocks xmlns:a="http://schemas.openxmlformats.org/drawingml/2006/main" noChangeAspect="1"/>
             </wp:cNvGraphicFramePr>
@@ -7268,7 +7373,7 @@
               <a:graphicData uri="http://schemas.openxmlformats.org/drawingml/2006/picture">
                 <pic:pic xmlns:pic="http://schemas.openxmlformats.org/drawingml/2006/picture">
                   <pic:nvPicPr>
-                    <pic:cNvPr id="0" name="Picture 5"/>
+                    <pic:cNvPr id="0" name="Picture 2"/>
                     <pic:cNvPicPr>
                       <a:picLocks noChangeAspect="1" noChangeArrowheads="1"/>
                     </pic:cNvPicPr>
@@ -7289,7 +7394,7 @@
                   <pic:spPr bwMode="auto">
                     <a:xfrm>
                       <a:off x="0" y="0"/>
-                      <a:ext cx="3971108" cy="3066678"/>
+                      <a:ext cx="4349114" cy="3042316"/>
                     </a:xfrm>
                     <a:prstGeom prst="rect">
                       <a:avLst/>
@@ -7424,6 +7529,7 @@
       </w:pPr>
       <w:r>
         <w:rPr>
+          <w:noProof/>
           <w:sz w:val="28"/>
           <w:lang w:val="ru-RU"/>
         </w:rPr>
@@ -7485,7 +7591,7 @@
         </w:rPr>
       </w:pPr>
       <w:bookmarkStart w:id="9" w:name="_Анализ_влияния_погрешности"/>
-      <w:bookmarkStart w:id="10" w:name="_Toc89018121"/>
+      <w:bookmarkStart w:id="10" w:name="_Toc89977736"/>
       <w:bookmarkEnd w:id="9"/>
       <w:r>
         <w:rPr>
@@ -7494,14 +7600,14 @@
         </w:rPr>
         <w:t xml:space="preserve">Вариант использования </w:t>
       </w:r>
+      <w:r>
+        <w:rPr>
+          <w:sz w:val="32"/>
+          <w:lang w:val="ru-RU"/>
+        </w:rPr>
+        <w:t>Корзина для резервирования товара</w:t>
+      </w:r>
       <w:bookmarkEnd w:id="10"/>
-      <w:r>
-        <w:rPr>
-          <w:sz w:val="32"/>
-          <w:lang w:val="ru-RU"/>
-        </w:rPr>
-        <w:t>Корзина для резервирования товара</w:t>
-      </w:r>
     </w:p>
     <w:p>
       <w:pPr>
@@ -7802,6 +7908,7 @@
     </w:p>
     <w:p>
       <w:pPr>
+        <w:ind w:left="-567"/>
         <w:rPr>
           <w:sz w:val="28"/>
           <w:szCs w:val="28"/>
@@ -7816,10 +7923,10 @@
           <w:lang w:val="ru-RU"/>
         </w:rPr>
         <w:drawing>
-          <wp:inline distT="0" distB="0" distL="0" distR="0" wp14:anchorId="10D784B5" wp14:editId="766CE68F">
-            <wp:extent cx="5296204" cy="3018320"/>
-            <wp:effectExtent l="0" t="0" r="0" b="0"/>
-            <wp:docPr id="2" name="Рисунок 2"/>
+          <wp:inline distT="0" distB="0" distL="0" distR="0" wp14:anchorId="53381D00" wp14:editId="54287451">
+            <wp:extent cx="5946490" cy="3236181"/>
+            <wp:effectExtent l="0" t="0" r="0" b="2540"/>
+            <wp:docPr id="21" name="Рисунок 21"/>
             <wp:cNvGraphicFramePr>
               <a:graphicFrameLocks xmlns:a="http://schemas.openxmlformats.org/drawingml/2006/main" noChangeAspect="1"/>
             </wp:cNvGraphicFramePr>
@@ -7827,7 +7934,7 @@
               <a:graphicData uri="http://schemas.openxmlformats.org/drawingml/2006/picture">
                 <pic:pic xmlns:pic="http://schemas.openxmlformats.org/drawingml/2006/picture">
                   <pic:nvPicPr>
-                    <pic:cNvPr id="0" name="Picture 1"/>
+                    <pic:cNvPr id="0" name="Picture 6"/>
                     <pic:cNvPicPr>
                       <a:picLocks noChangeAspect="1" noChangeArrowheads="1"/>
                     </pic:cNvPicPr>
@@ -7848,7 +7955,7 @@
                   <pic:spPr bwMode="auto">
                     <a:xfrm>
                       <a:off x="0" y="0"/>
-                      <a:ext cx="5305832" cy="3023807"/>
+                      <a:ext cx="5981249" cy="3255097"/>
                     </a:xfrm>
                     <a:prstGeom prst="rect">
                       <a:avLst/>
@@ -7879,6 +7986,7 @@
           <w:sz w:val="28"/>
           <w:lang w:val="ru-RU"/>
         </w:rPr>
+        <w:lastRenderedPageBreak/>
         <w:t>Требования к шаблонам:</w:t>
       </w:r>
     </w:p>
@@ -7901,7 +8009,6 @@
           <w:szCs w:val="28"/>
           <w:lang w:val="ru-RU"/>
         </w:rPr>
-        <w:lastRenderedPageBreak/>
         <w:t xml:space="preserve">Форма ввода </w:t>
       </w:r>
       <w:r>
@@ -8084,6 +8191,7 @@
       </w:pPr>
       <w:r>
         <w:rPr>
+          <w:noProof/>
           <w:sz w:val="28"/>
           <w:lang w:val="ru-RU"/>
         </w:rPr>
@@ -8143,7 +8251,7 @@
           <w:lang w:val="ru-RU"/>
         </w:rPr>
       </w:pPr>
-      <w:bookmarkStart w:id="11" w:name="_Toc89018122"/>
+      <w:bookmarkStart w:id="11" w:name="_Toc89977737"/>
       <w:r>
         <w:rPr>
           <w:sz w:val="32"/>
@@ -8165,9 +8273,9 @@
           <w:lang w:val="ru-RU"/>
         </w:rPr>
         <w:drawing>
-          <wp:inline distT="0" distB="0" distL="0" distR="0" wp14:anchorId="6F46BE5F" wp14:editId="1F079465">
-            <wp:extent cx="4532075" cy="4096512"/>
-            <wp:effectExtent l="0" t="0" r="1905" b="0"/>
+          <wp:inline distT="0" distB="0" distL="0" distR="0" wp14:anchorId="6F46BE5F" wp14:editId="732FB049">
+            <wp:extent cx="4160854" cy="3760967"/>
+            <wp:effectExtent l="0" t="0" r="0" b="0"/>
             <wp:docPr id="4" name="Рисунок 4"/>
             <wp:cNvGraphicFramePr>
               <a:graphicFrameLocks xmlns:a="http://schemas.openxmlformats.org/drawingml/2006/main" noChangeAspect="1"/>
@@ -8188,7 +8296,7 @@
                   <pic:spPr>
                     <a:xfrm>
                       <a:off x="0" y="0"/>
-                      <a:ext cx="4549169" cy="4111963"/>
+                      <a:ext cx="4196030" cy="3792762"/>
                     </a:xfrm>
                     <a:prstGeom prst="rect">
                       <a:avLst/>
@@ -8203,13 +8311,6 @@
     </w:p>
     <w:p>
       <w:pPr>
-        <w:rPr>
-          <w:lang w:val="ru-RU"/>
-        </w:rPr>
-      </w:pPr>
-    </w:p>
-    <w:p>
-      <w:pPr>
         <w:pStyle w:val="1"/>
         <w:spacing w:before="0" w:line="360" w:lineRule="auto"/>
         <w:ind w:left="993"/>
@@ -8221,7 +8322,7 @@
           <w:lang w:val="ru-RU"/>
         </w:rPr>
       </w:pPr>
-      <w:bookmarkStart w:id="12" w:name="_Toc89018123"/>
+      <w:bookmarkStart w:id="12" w:name="_Toc89977738"/>
       <w:r>
         <w:rPr>
           <w:color w:val="000000" w:themeColor="text1"/>
@@ -8229,6 +8330,7 @@
           <w:szCs w:val="32"/>
           <w:lang w:val="ru-RU"/>
         </w:rPr>
+        <w:lastRenderedPageBreak/>
         <w:t>Заключение</w:t>
       </w:r>
       <w:bookmarkEnd w:id="12"/>
@@ -8310,6 +8412,227 @@
           <w:szCs w:val="28"/>
         </w:rPr>
         <w:t>. Представлена структура базы данных</w:t>
+      </w:r>
+    </w:p>
+    <w:p>
+      <w:pPr>
+        <w:pStyle w:val="1"/>
+        <w:spacing w:before="0" w:line="360" w:lineRule="auto"/>
+        <w:ind w:left="993"/>
+        <w:jc w:val="center"/>
+        <w:rPr>
+          <w:color w:val="000000" w:themeColor="text1"/>
+          <w:sz w:val="32"/>
+          <w:szCs w:val="32"/>
+          <w:lang w:val="ru-RU"/>
+        </w:rPr>
+      </w:pPr>
+      <w:bookmarkStart w:id="13" w:name="_Toc89977739"/>
+      <w:r>
+        <w:rPr>
+          <w:color w:val="000000" w:themeColor="text1"/>
+          <w:sz w:val="32"/>
+          <w:szCs w:val="32"/>
+        </w:rPr>
+        <w:t>Список использованной литературы</w:t>
+      </w:r>
+      <w:bookmarkEnd w:id="13"/>
+    </w:p>
+    <w:p>
+      <w:pPr>
+        <w:pStyle w:val="a8"/>
+        <w:numPr>
+          <w:ilvl w:val="0"/>
+          <w:numId w:val="23"/>
+        </w:numPr>
+        <w:rPr>
+          <w:sz w:val="28"/>
+          <w:szCs w:val="28"/>
+          <w:lang w:val="ru-RU"/>
+        </w:rPr>
+      </w:pPr>
+      <w:r>
+        <w:rPr>
+          <w:sz w:val="28"/>
+          <w:szCs w:val="28"/>
+          <w:lang w:val="ru-RU"/>
+        </w:rPr>
+        <w:t xml:space="preserve">Документация по </w:t>
+      </w:r>
+      <w:r>
+        <w:rPr>
+          <w:sz w:val="28"/>
+          <w:szCs w:val="28"/>
+        </w:rPr>
+        <w:t>Flask</w:t>
+      </w:r>
+      <w:r>
+        <w:rPr>
+          <w:sz w:val="28"/>
+          <w:szCs w:val="28"/>
+          <w:lang w:val="ru-RU"/>
+        </w:rPr>
+        <w:t xml:space="preserve">: </w:t>
+      </w:r>
+      <w:hyperlink r:id="rId24" w:history="1">
+        <w:r>
+          <w:rPr>
+            <w:rStyle w:val="a4"/>
+            <w:sz w:val="28"/>
+            <w:szCs w:val="28"/>
+          </w:rPr>
+          <w:t>https</w:t>
+        </w:r>
+        <w:r>
+          <w:rPr>
+            <w:rStyle w:val="a4"/>
+            <w:sz w:val="28"/>
+            <w:szCs w:val="28"/>
+            <w:lang w:val="ru-RU"/>
+          </w:rPr>
+          <w:t>://</w:t>
+        </w:r>
+        <w:r>
+          <w:rPr>
+            <w:rStyle w:val="a4"/>
+            <w:sz w:val="28"/>
+            <w:szCs w:val="28"/>
+          </w:rPr>
+          <w:t>flask</w:t>
+        </w:r>
+        <w:r>
+          <w:rPr>
+            <w:rStyle w:val="a4"/>
+            <w:sz w:val="28"/>
+            <w:szCs w:val="28"/>
+            <w:lang w:val="ru-RU"/>
+          </w:rPr>
+          <w:t>.</w:t>
+        </w:r>
+        <w:proofErr w:type="spellStart"/>
+        <w:r>
+          <w:rPr>
+            <w:rStyle w:val="a4"/>
+            <w:sz w:val="28"/>
+            <w:szCs w:val="28"/>
+          </w:rPr>
+          <w:t>palletsprojects</w:t>
+        </w:r>
+        <w:proofErr w:type="spellEnd"/>
+        <w:r>
+          <w:rPr>
+            <w:rStyle w:val="a4"/>
+            <w:sz w:val="28"/>
+            <w:szCs w:val="28"/>
+            <w:lang w:val="ru-RU"/>
+          </w:rPr>
+          <w:t>.</w:t>
+        </w:r>
+        <w:r>
+          <w:rPr>
+            <w:rStyle w:val="a4"/>
+            <w:sz w:val="28"/>
+            <w:szCs w:val="28"/>
+          </w:rPr>
+          <w:t>com</w:t>
+        </w:r>
+        <w:r>
+          <w:rPr>
+            <w:rStyle w:val="a4"/>
+            <w:sz w:val="28"/>
+            <w:szCs w:val="28"/>
+            <w:lang w:val="ru-RU"/>
+          </w:rPr>
+          <w:t>/</w:t>
+        </w:r>
+        <w:proofErr w:type="spellStart"/>
+        <w:r>
+          <w:rPr>
+            <w:rStyle w:val="a4"/>
+            <w:sz w:val="28"/>
+            <w:szCs w:val="28"/>
+          </w:rPr>
+          <w:t>en</w:t>
+        </w:r>
+        <w:proofErr w:type="spellEnd"/>
+        <w:r>
+          <w:rPr>
+            <w:rStyle w:val="a4"/>
+            <w:sz w:val="28"/>
+            <w:szCs w:val="28"/>
+            <w:lang w:val="ru-RU"/>
+          </w:rPr>
+          <w:t>/</w:t>
+        </w:r>
+        <w:r>
+          <w:rPr>
+            <w:rStyle w:val="a4"/>
+            <w:sz w:val="28"/>
+            <w:szCs w:val="28"/>
+          </w:rPr>
+          <w:t>latest</w:t>
+        </w:r>
+        <w:r>
+          <w:rPr>
+            <w:rStyle w:val="a4"/>
+            <w:sz w:val="28"/>
+            <w:szCs w:val="28"/>
+            <w:lang w:val="ru-RU"/>
+          </w:rPr>
+          <w:t>/</w:t>
+        </w:r>
+      </w:hyperlink>
+    </w:p>
+    <w:p>
+      <w:pPr>
+        <w:pStyle w:val="a8"/>
+        <w:numPr>
+          <w:ilvl w:val="0"/>
+          <w:numId w:val="23"/>
+        </w:numPr>
+        <w:rPr>
+          <w:sz w:val="28"/>
+          <w:szCs w:val="28"/>
+          <w:lang w:val="ru-RU"/>
+        </w:rPr>
+      </w:pPr>
+      <w:r>
+        <w:rPr>
+          <w:sz w:val="28"/>
+          <w:szCs w:val="28"/>
+          <w:lang w:val="ru-RU"/>
+        </w:rPr>
+        <w:t xml:space="preserve">Документация по </w:t>
+      </w:r>
+      <w:r>
+        <w:rPr>
+          <w:sz w:val="28"/>
+          <w:szCs w:val="28"/>
+        </w:rPr>
+        <w:t>Flask</w:t>
+      </w:r>
+      <w:r>
+        <w:rPr>
+          <w:sz w:val="28"/>
+          <w:szCs w:val="28"/>
+          <w:lang w:val="ru-RU"/>
+        </w:rPr>
+        <w:t>-</w:t>
+      </w:r>
+      <w:r>
+        <w:rPr>
+          <w:sz w:val="28"/>
+          <w:szCs w:val="28"/>
+        </w:rPr>
+        <w:t>Table</w:t>
+      </w:r>
+      <w:r>
+        <w:rPr>
+          <w:sz w:val="28"/>
+          <w:szCs w:val="28"/>
+          <w:lang w:val="ru-RU"/>
+        </w:rPr>
+        <w:t>: https://flask-table.readthedocs.io/en/stable/</w:t>
       </w:r>
     </w:p>
     <w:p>
@@ -8383,8 +8706,8 @@
       </w:pPr>
     </w:p>
     <w:sectPr>
-      <w:headerReference w:type="default" r:id="rId24"/>
-      <w:footerReference w:type="default" r:id="rId25"/>
+      <w:headerReference w:type="default" r:id="rId25"/>
+      <w:footerReference w:type="default" r:id="rId26"/>
       <w:pgSz w:w="11900" w:h="16840"/>
       <w:pgMar w:top="1134" w:right="850" w:bottom="1134" w:left="1134" w:header="708" w:footer="708" w:gutter="0"/>
       <w:pgNumType w:start="1"/>
@@ -8719,7 +9042,7 @@
   <w:abstractNum w:abstractNumId="2" w15:restartNumberingAfterBreak="0">
     <w:nsid w:val="0E562B9E"/>
     <w:multiLevelType w:val="hybridMultilevel"/>
-    <w:tmpl w:val="971ED572"/>
+    <w:tmpl w:val="2F76193C"/>
     <w:lvl w:ilvl="0" w:tplc="0419000F">
       <w:start w:val="1"/>
       <w:numFmt w:val="decimal"/>
@@ -9798,6 +10121,92 @@
     </w:lvl>
   </w:abstractNum>
   <w:abstractNum w:abstractNumId="13" w15:restartNumberingAfterBreak="0">
+    <w:nsid w:val="43177E66"/>
+    <w:multiLevelType w:val="hybridMultilevel"/>
+    <w:tmpl w:val="2F76193C"/>
+    <w:lvl w:ilvl="0" w:tplc="FFFFFFFF">
+      <w:start w:val="1"/>
+      <w:numFmt w:val="decimal"/>
+      <w:lvlText w:val="%1."/>
+      <w:lvlJc w:val="left"/>
+      <w:pPr>
+        <w:ind w:left="1287" w:hanging="360"/>
+      </w:pPr>
+    </w:lvl>
+    <w:lvl w:ilvl="1" w:tplc="FFFFFFFF" w:tentative="1">
+      <w:start w:val="1"/>
+      <w:numFmt w:val="lowerLetter"/>
+      <w:lvlText w:val="%2."/>
+      <w:lvlJc w:val="left"/>
+      <w:pPr>
+        <w:ind w:left="2007" w:hanging="360"/>
+      </w:pPr>
+    </w:lvl>
+    <w:lvl w:ilvl="2" w:tplc="FFFFFFFF" w:tentative="1">
+      <w:start w:val="1"/>
+      <w:numFmt w:val="lowerRoman"/>
+      <w:lvlText w:val="%3."/>
+      <w:lvlJc w:val="right"/>
+      <w:pPr>
+        <w:ind w:left="2727" w:hanging="180"/>
+      </w:pPr>
+    </w:lvl>
+    <w:lvl w:ilvl="3" w:tplc="FFFFFFFF" w:tentative="1">
+      <w:start w:val="1"/>
+      <w:numFmt w:val="decimal"/>
+      <w:lvlText w:val="%4."/>
+      <w:lvlJc w:val="left"/>
+      <w:pPr>
+        <w:ind w:left="3447" w:hanging="360"/>
+      </w:pPr>
+    </w:lvl>
+    <w:lvl w:ilvl="4" w:tplc="FFFFFFFF" w:tentative="1">
+      <w:start w:val="1"/>
+      <w:numFmt w:val="lowerLetter"/>
+      <w:lvlText w:val="%5."/>
+      <w:lvlJc w:val="left"/>
+      <w:pPr>
+        <w:ind w:left="4167" w:hanging="360"/>
+      </w:pPr>
+    </w:lvl>
+    <w:lvl w:ilvl="5" w:tplc="FFFFFFFF" w:tentative="1">
+      <w:start w:val="1"/>
+      <w:numFmt w:val="lowerRoman"/>
+      <w:lvlText w:val="%6."/>
+      <w:lvlJc w:val="right"/>
+      <w:pPr>
+        <w:ind w:left="4887" w:hanging="180"/>
+      </w:pPr>
+    </w:lvl>
+    <w:lvl w:ilvl="6" w:tplc="FFFFFFFF" w:tentative="1">
+      <w:start w:val="1"/>
+      <w:numFmt w:val="decimal"/>
+      <w:lvlText w:val="%7."/>
+      <w:lvlJc w:val="left"/>
+      <w:pPr>
+        <w:ind w:left="5607" w:hanging="360"/>
+      </w:pPr>
+    </w:lvl>
+    <w:lvl w:ilvl="7" w:tplc="FFFFFFFF" w:tentative="1">
+      <w:start w:val="1"/>
+      <w:numFmt w:val="lowerLetter"/>
+      <w:lvlText w:val="%8."/>
+      <w:lvlJc w:val="left"/>
+      <w:pPr>
+        <w:ind w:left="6327" w:hanging="360"/>
+      </w:pPr>
+    </w:lvl>
+    <w:lvl w:ilvl="8" w:tplc="FFFFFFFF" w:tentative="1">
+      <w:start w:val="1"/>
+      <w:numFmt w:val="lowerRoman"/>
+      <w:lvlText w:val="%9."/>
+      <w:lvlJc w:val="right"/>
+      <w:pPr>
+        <w:ind w:left="7047" w:hanging="180"/>
+      </w:pPr>
+    </w:lvl>
+  </w:abstractNum>
+  <w:abstractNum w:abstractNumId="14" w15:restartNumberingAfterBreak="0">
     <w:nsid w:val="458704D1"/>
     <w:multiLevelType w:val="hybridMultilevel"/>
     <w:tmpl w:val="E08E29D0"/>
@@ -9883,7 +10292,7 @@
       </w:pPr>
     </w:lvl>
   </w:abstractNum>
-  <w:abstractNum w:abstractNumId="14" w15:restartNumberingAfterBreak="0">
+  <w:abstractNum w:abstractNumId="15" w15:restartNumberingAfterBreak="0">
     <w:nsid w:val="471A0408"/>
     <w:multiLevelType w:val="hybridMultilevel"/>
     <w:tmpl w:val="429A8642"/>
@@ -9969,7 +10378,7 @@
       </w:pPr>
     </w:lvl>
   </w:abstractNum>
-  <w:abstractNum w:abstractNumId="15" w15:restartNumberingAfterBreak="0">
+  <w:abstractNum w:abstractNumId="16" w15:restartNumberingAfterBreak="0">
     <w:nsid w:val="52C642DB"/>
     <w:multiLevelType w:val="hybridMultilevel"/>
     <w:tmpl w:val="FE86F722"/>
@@ -10055,7 +10464,7 @@
       </w:pPr>
     </w:lvl>
   </w:abstractNum>
-  <w:abstractNum w:abstractNumId="16" w15:restartNumberingAfterBreak="0">
+  <w:abstractNum w:abstractNumId="17" w15:restartNumberingAfterBreak="0">
     <w:nsid w:val="5444777E"/>
     <w:multiLevelType w:val="hybridMultilevel"/>
     <w:tmpl w:val="B9545A38"/>
@@ -10168,7 +10577,7 @@
       </w:rPr>
     </w:lvl>
   </w:abstractNum>
-  <w:abstractNum w:abstractNumId="17" w15:restartNumberingAfterBreak="0">
+  <w:abstractNum w:abstractNumId="18" w15:restartNumberingAfterBreak="0">
     <w:nsid w:val="55F90A89"/>
     <w:multiLevelType w:val="hybridMultilevel"/>
     <w:tmpl w:val="A106DCC2"/>
@@ -10258,7 +10667,7 @@
       </w:pPr>
     </w:lvl>
   </w:abstractNum>
-  <w:abstractNum w:abstractNumId="18" w15:restartNumberingAfterBreak="0">
+  <w:abstractNum w:abstractNumId="19" w15:restartNumberingAfterBreak="0">
     <w:nsid w:val="65716EF5"/>
     <w:multiLevelType w:val="hybridMultilevel"/>
     <w:tmpl w:val="F17E3198"/>
@@ -10371,7 +10780,7 @@
       </w:rPr>
     </w:lvl>
   </w:abstractNum>
-  <w:abstractNum w:abstractNumId="19" w15:restartNumberingAfterBreak="0">
+  <w:abstractNum w:abstractNumId="20" w15:restartNumberingAfterBreak="0">
     <w:nsid w:val="6DC729FA"/>
     <w:multiLevelType w:val="multilevel"/>
     <w:tmpl w:val="3A52D3F4"/>
@@ -10511,7 +10920,7 @@
       </w:rPr>
     </w:lvl>
   </w:abstractNum>
-  <w:abstractNum w:abstractNumId="20" w15:restartNumberingAfterBreak="0">
+  <w:abstractNum w:abstractNumId="21" w15:restartNumberingAfterBreak="0">
     <w:nsid w:val="71BF0CF9"/>
     <w:multiLevelType w:val="hybridMultilevel"/>
     <w:tmpl w:val="5E568B4A"/>
@@ -10624,7 +11033,7 @@
       </w:rPr>
     </w:lvl>
   </w:abstractNum>
-  <w:abstractNum w:abstractNumId="21" w15:restartNumberingAfterBreak="0">
+  <w:abstractNum w:abstractNumId="22" w15:restartNumberingAfterBreak="0">
     <w:nsid w:val="7DA57263"/>
     <w:multiLevelType w:val="hybridMultilevel"/>
     <w:tmpl w:val="40241344"/>
@@ -10711,7 +11120,7 @@
     </w:lvl>
   </w:abstractNum>
   <w:num w:numId="1">
-    <w:abstractNumId w:val="19"/>
+    <w:abstractNumId w:val="20"/>
   </w:num>
   <w:num w:numId="2">
     <w:abstractNumId w:val="11"/>
@@ -10723,22 +11132,22 @@
     <w:abstractNumId w:val="4"/>
   </w:num>
   <w:num w:numId="5">
-    <w:abstractNumId w:val="17"/>
+    <w:abstractNumId w:val="18"/>
   </w:num>
   <w:num w:numId="6">
-    <w:abstractNumId w:val="16"/>
+    <w:abstractNumId w:val="17"/>
   </w:num>
   <w:num w:numId="7">
     <w:abstractNumId w:val="3"/>
   </w:num>
   <w:num w:numId="8">
-    <w:abstractNumId w:val="21"/>
+    <w:abstractNumId w:val="22"/>
   </w:num>
   <w:num w:numId="9">
-    <w:abstractNumId w:val="14"/>
+    <w:abstractNumId w:val="15"/>
   </w:num>
   <w:num w:numId="10">
-    <w:abstractNumId w:val="13"/>
+    <w:abstractNumId w:val="14"/>
   </w:num>
   <w:num w:numId="11">
     <w:abstractNumId w:val="8"/>
@@ -10747,10 +11156,10 @@
     <w:abstractNumId w:val="6"/>
   </w:num>
   <w:num w:numId="13">
-    <w:abstractNumId w:val="15"/>
+    <w:abstractNumId w:val="16"/>
   </w:num>
   <w:num w:numId="14">
-    <w:abstractNumId w:val="18"/>
+    <w:abstractNumId w:val="19"/>
   </w:num>
   <w:num w:numId="15">
     <w:abstractNumId w:val="9"/>
@@ -10774,7 +11183,10 @@
     <w:abstractNumId w:val="1"/>
   </w:num>
   <w:num w:numId="22">
-    <w:abstractNumId w:val="20"/>
+    <w:abstractNumId w:val="21"/>
+  </w:num>
+  <w:num w:numId="23">
+    <w:abstractNumId w:val="13"/>
   </w:num>
 </w:numbering>
 </file>
@@ -11271,6 +11683,28 @@
       <w:szCs w:val="20"/>
     </w:rPr>
   </w:style>
+  <w:style w:type="paragraph" w:styleId="7">
+    <w:name w:val="heading 7"/>
+    <w:basedOn w:val="a"/>
+    <w:next w:val="a"/>
+    <w:link w:val="70"/>
+    <w:uiPriority w:val="9"/>
+    <w:unhideWhenUsed/>
+    <w:qFormat/>
+    <w:rsid w:val="00261503"/>
+    <w:pPr>
+      <w:keepNext/>
+      <w:keepLines/>
+      <w:spacing w:before="40"/>
+      <w:outlineLvl w:val="6"/>
+    </w:pPr>
+    <w:rPr>
+      <w:rFonts w:asciiTheme="majorHAnsi" w:eastAsiaTheme="majorEastAsia" w:hAnsiTheme="majorHAnsi" w:cstheme="majorBidi"/>
+      <w:i/>
+      <w:iCs/>
+      <w:color w:val="243F60" w:themeColor="accent1" w:themeShade="7F"/>
+    </w:rPr>
+  </w:style>
   <w:style w:type="character" w:default="1" w:styleId="a0">
     <w:name w:val="Default Paragraph Font"/>
     <w:uiPriority w:val="1"/>
@@ -11555,6 +11989,32 @@
       <w:sz w:val="48"/>
       <w:szCs w:val="48"/>
       <w:lang w:eastAsia="en-US"/>
+    </w:rPr>
+  </w:style>
+  <w:style w:type="character" w:customStyle="1" w:styleId="70">
+    <w:name w:val="Заголовок 7 Знак"/>
+    <w:basedOn w:val="a0"/>
+    <w:link w:val="7"/>
+    <w:uiPriority w:val="9"/>
+    <w:rsid w:val="00261503"/>
+    <w:rPr>
+      <w:rFonts w:asciiTheme="majorHAnsi" w:eastAsiaTheme="majorEastAsia" w:hAnsiTheme="majorHAnsi" w:cstheme="majorBidi"/>
+      <w:i/>
+      <w:iCs/>
+      <w:color w:val="243F60" w:themeColor="accent1" w:themeShade="7F"/>
+      <w:lang w:eastAsia="en-US"/>
+    </w:rPr>
+  </w:style>
+  <w:style w:type="character" w:styleId="af0">
+    <w:name w:val="Unresolved Mention"/>
+    <w:basedOn w:val="a0"/>
+    <w:uiPriority w:val="99"/>
+    <w:semiHidden/>
+    <w:unhideWhenUsed/>
+    <w:rsid w:val="00261503"/>
+    <w:rPr>
+      <w:color w:val="605E5C"/>
+      <w:shd w:val="clear" w:color="auto" w:fill="E1DFDD"/>
     </w:rPr>
   </w:style>
 </w:styles>

</xml_diff>